<commit_message>
Updates to header and doc
</commit_message>
<xml_diff>
--- a/doc/API.docx
+++ b/doc/API.docx
@@ -254,6 +254,43 @@
         <w:t>Encrypt/decrypt/homomorphic operations</w:t>
       </w:r>
     </w:p>
+    <w:p>
+      <w:r>
+        <w:t xml:space="preserve">Our goal is not to create new classes for each type of object (e.g. keys), but instead keep them encapsulated by </w:t>
+      </w:r>
+      <w:proofErr w:type="spellStart"/>
+      <w:r>
+        <w:t>HEContext</w:t>
+      </w:r>
+      <w:proofErr w:type="spellEnd"/>
+      <w:r>
+        <w:t xml:space="preserve">. The only classes exposed are </w:t>
+      </w:r>
+      <w:proofErr w:type="spellStart"/>
+      <w:r>
+        <w:t>HEContext</w:t>
+      </w:r>
+      <w:proofErr w:type="spellEnd"/>
+      <w:r>
+        <w:t xml:space="preserve">, </w:t>
+      </w:r>
+      <w:proofErr w:type="spellStart"/>
+      <w:r>
+        <w:t>HECiphertext</w:t>
+      </w:r>
+      <w:proofErr w:type="spellEnd"/>
+      <w:r>
+        <w:t xml:space="preserve">, and </w:t>
+      </w:r>
+      <w:proofErr w:type="spellStart"/>
+      <w:r>
+        <w:t>HEPlaintext</w:t>
+      </w:r>
+      <w:proofErr w:type="spellEnd"/>
+      <w:r>
+        <w:t>, which represent the actual data.</w:t>
+      </w:r>
+    </w:p>
     <w:p/>
     <w:p>
       <w:pPr>
@@ -266,6 +303,7 @@
     <w:p/>
     <w:p>
       <w:r>
+        <w:lastRenderedPageBreak/>
         <w:t>If any changes to function signatures are needed, an extension document can be created.</w:t>
       </w:r>
     </w:p>
@@ -275,7 +313,6 @@
         <w:pStyle w:val="Heading2"/>
       </w:pPr>
       <w:r>
-        <w:lastRenderedPageBreak/>
         <w:t>Configuration Profiles</w:t>
       </w:r>
     </w:p>
@@ -357,123 +394,160 @@
         <w:t>: "custom/he</w:t>
       </w:r>
       <w:r>
-        <w:t>std128_cyclotomic_8192_SE</w:t>
+        <w:t>std128_cyclotomic_8192_SEAL_1",</w:t>
+      </w:r>
+    </w:p>
+    <w:p>
+      <w:pPr>
+        <w:spacing w:after="0"/>
+      </w:pPr>
+      <w:r>
+        <w:t xml:space="preserve">    </w:t>
+      </w:r>
+      <w:proofErr w:type="spellStart"/>
+      <w:r>
+        <w:t>library_dep</w:t>
+      </w:r>
+      <w:proofErr w:type="spellEnd"/>
+      <w:r>
+        <w:t>:</w:t>
+      </w:r>
+    </w:p>
+    <w:p>
+      <w:pPr>
+        <w:spacing w:after="0"/>
+      </w:pPr>
+      <w:r>
+        <w:t xml:space="preserve">        {</w:t>
+      </w:r>
+    </w:p>
+    <w:p>
+      <w:pPr>
+        <w:spacing w:after="0"/>
+      </w:pPr>
+      <w:r>
+        <w:t xml:space="preserve">            </w:t>
+      </w:r>
+      <w:proofErr w:type="spellStart"/>
+      <w:r>
+        <w:t>plain_modulus</w:t>
+      </w:r>
+      <w:proofErr w:type="spellEnd"/>
+      <w:r>
+        <w:t>: ...</w:t>
+      </w:r>
+    </w:p>
+    <w:p>
+      <w:pPr>
+        <w:spacing w:after="0"/>
+      </w:pPr>
+      <w:r>
+        <w:t xml:space="preserve">  </w:t>
+      </w:r>
+      <w:r>
+        <w:t xml:space="preserve">          </w:t>
+      </w:r>
+      <w:proofErr w:type="spellStart"/>
+      <w:r>
+        <w:t>use_memory_pool</w:t>
+      </w:r>
+      <w:proofErr w:type="spellEnd"/>
+      <w:r>
+        <w:t>: true</w:t>
+      </w:r>
+    </w:p>
+    <w:p>
+      <w:pPr>
+        <w:spacing w:after="0"/>
+      </w:pPr>
+      <w:r>
+        <w:t xml:space="preserve">            </w:t>
+      </w:r>
+      <w:proofErr w:type="spellStart"/>
+      <w:r>
+        <w:t>coeff_mod</w:t>
+      </w:r>
+      <w:r>
+        <w:t>ulus</w:t>
+      </w:r>
+      <w:proofErr w:type="spellEnd"/>
+      <w:r>
+        <w:t>: [ 0x123451, 0x</w:t>
+      </w:r>
+      <w:proofErr w:type="gramStart"/>
+      <w:r>
+        <w:t>132412341 ]</w:t>
+      </w:r>
+      <w:proofErr w:type="gramEnd"/>
+    </w:p>
+    <w:p>
+      <w:pPr>
+        <w:spacing w:after="0"/>
+      </w:pPr>
+      <w:r>
+        <w:t xml:space="preserve">        }</w:t>
+      </w:r>
+    </w:p>
+    <w:p>
+      <w:pPr>
+        <w:spacing w:after="0"/>
+      </w:pPr>
+      <w:r>
+        <w:t>}</w:t>
+      </w:r>
+    </w:p>
+    <w:p>
+      <w:pPr>
+        <w:spacing w:after="0"/>
+      </w:pPr>
+      <w:r>
+        <w:t>*/</w:t>
+      </w:r>
+    </w:p>
+    <w:p>
+      <w:pPr>
+        <w:spacing w:after="0"/>
+      </w:pPr>
+    </w:p>
+    <w:p>
+      <w:pPr>
+        <w:spacing w:after="0"/>
+      </w:pPr>
+      <w:r>
+        <w:t>Another attrib</w:t>
       </w:r>
       <w:bookmarkStart w:id="0" w:name="_GoBack"/>
       <w:bookmarkEnd w:id="0"/>
       <w:r>
-        <w:t>AL_1",</w:t>
+        <w:t>ute to specify is whether symmetric or asymmetric cryptography is used. Most schemes support both.</w:t>
       </w:r>
     </w:p>
     <w:p>
       <w:pPr>
         <w:spacing w:after="0"/>
       </w:pPr>
-      <w:r>
-        <w:t xml:space="preserve">    </w:t>
-      </w:r>
-      <w:proofErr w:type="spellStart"/>
-      <w:r>
-        <w:t>library_dep</w:t>
-      </w:r>
-      <w:proofErr w:type="spellEnd"/>
-      <w:r>
-        <w:t>:</w:t>
-      </w:r>
     </w:p>
     <w:p>
       <w:pPr>
         <w:spacing w:after="0"/>
       </w:pPr>
-      <w:r>
-        <w:t xml:space="preserve">        {</w:t>
-      </w:r>
-    </w:p>
-    <w:p>
-      <w:pPr>
-        <w:spacing w:after="0"/>
-      </w:pPr>
-      <w:r>
-        <w:t xml:space="preserve">            </w:t>
-      </w:r>
-      <w:proofErr w:type="spellStart"/>
-      <w:r>
-        <w:t>plain_modulus</w:t>
-      </w:r>
-      <w:proofErr w:type="spellEnd"/>
-      <w:r>
-        <w:t>: ...</w:t>
-      </w:r>
-    </w:p>
-    <w:p>
-      <w:pPr>
-        <w:spacing w:after="0"/>
-      </w:pPr>
-      <w:r>
-        <w:t xml:space="preserve">  </w:t>
-      </w:r>
-      <w:r>
-        <w:t xml:space="preserve">          </w:t>
-      </w:r>
-      <w:proofErr w:type="spellStart"/>
-      <w:r>
-        <w:t>use_memory_pool</w:t>
-      </w:r>
-      <w:proofErr w:type="spellEnd"/>
-      <w:r>
-        <w:t>: true</w:t>
-      </w:r>
-    </w:p>
-    <w:p>
-      <w:pPr>
-        <w:spacing w:after="0"/>
-      </w:pPr>
-      <w:r>
-        <w:t xml:space="preserve">            </w:t>
-      </w:r>
-      <w:proofErr w:type="spellStart"/>
-      <w:r>
-        <w:t>coeff_mod</w:t>
-      </w:r>
-      <w:r>
-        <w:t>ulus</w:t>
-      </w:r>
-      <w:proofErr w:type="spellEnd"/>
-      <w:r>
-        <w:t>: [ 0x123451, 0x</w:t>
-      </w:r>
-      <w:proofErr w:type="gramStart"/>
-      <w:r>
-        <w:t>132412341 ]</w:t>
-      </w:r>
-      <w:proofErr w:type="gramEnd"/>
-    </w:p>
-    <w:p>
-      <w:pPr>
-        <w:spacing w:after="0"/>
-      </w:pPr>
-      <w:r>
-        <w:t xml:space="preserve">        }</w:t>
-      </w:r>
-    </w:p>
-    <w:p>
-      <w:pPr>
-        <w:spacing w:after="0"/>
-      </w:pPr>
-      <w:r>
-        <w:t>}</w:t>
-      </w:r>
-    </w:p>
-    <w:p>
-      <w:pPr>
-        <w:spacing w:after="0"/>
-      </w:pPr>
-      <w:r>
-        <w:t>*/</w:t>
+    </w:p>
+    <w:p>
+      <w:pPr>
+        <w:pStyle w:val="Heading2"/>
+      </w:pPr>
+      <w:r>
+        <w:t>Supporting Multiple Keys</w:t>
       </w:r>
     </w:p>
     <w:p/>
     <w:p>
+      <w:r>
+        <w:t>We assume that each secret key carries a unique identifier (e.g. a hash). All objects derived from this secret key (public key, evaluation keys, ciphertexts) will carry this identifier.</w:t>
+      </w:r>
+    </w:p>
+    <w:p/>
+    <w:p>
       <w:pPr>
         <w:pStyle w:val="Heading2"/>
       </w:pPr>
@@ -484,6 +558,7 @@
     <w:p/>
     <w:p>
       <w:r>
+        <w:lastRenderedPageBreak/>
         <w:t xml:space="preserve">The actual implementations conforming to the API standard specification </w:t>
       </w:r>
       <w:proofErr w:type="gramStart"/>

</xml_diff>

<commit_message>
Updates to the API
</commit_message>
<xml_diff>
--- a/doc/API.docx
+++ b/doc/API.docx
@@ -16,15 +16,7 @@
         <w:jc w:val="center"/>
       </w:pPr>
       <w:r>
-        <w:t xml:space="preserve">Kim </w:t>
-      </w:r>
-      <w:proofErr w:type="spellStart"/>
-      <w:r>
-        <w:t>Laine</w:t>
-      </w:r>
-      <w:proofErr w:type="spellEnd"/>
-      <w:r>
-        <w:t>, Yuriy Polyakov</w:t>
+        <w:t>Kim Laine, Yuriy Polyakov</w:t>
       </w:r>
       <w:r>
         <w:t>, Gerard W. Ryan</w:t>
@@ -70,7 +62,13 @@
         </w:numPr>
       </w:pPr>
       <w:r>
-        <w:t xml:space="preserve">Discuss the official name of the standardization effort: HomomorphicEncryption.org </w:t>
+        <w:t xml:space="preserve">Formalization of the </w:t>
+      </w:r>
+      <w:r>
+        <w:t xml:space="preserve">structure for the </w:t>
+      </w:r>
+      <w:r>
+        <w:t>standards organization.</w:t>
       </w:r>
     </w:p>
     <w:p>
@@ -82,21 +80,7 @@
         </w:numPr>
       </w:pPr>
       <w:r>
-        <w:t xml:space="preserve">Create a </w:t>
-      </w:r>
-      <w:proofErr w:type="spellStart"/>
-      <w:r>
-        <w:t>github</w:t>
-      </w:r>
-      <w:proofErr w:type="spellEnd"/>
-      <w:r>
-        <w:t xml:space="preserve"> repo for reference i</w:t>
-      </w:r>
-      <w:r>
-        <w:t>mplementation examples</w:t>
-      </w:r>
-      <w:r>
-        <w:t>.</w:t>
+        <w:t xml:space="preserve">Discuss the official name of the standardization effort: HomomorphicEncryption.org </w:t>
       </w:r>
     </w:p>
     <w:p>
@@ -108,6 +92,24 @@
         </w:numPr>
       </w:pPr>
       <w:r>
+        <w:t>Create a github repo for reference i</w:t>
+      </w:r>
+      <w:r>
+        <w:t>mplementation examples</w:t>
+      </w:r>
+      <w:r>
+        <w:t>.</w:t>
+      </w:r>
+    </w:p>
+    <w:p>
+      <w:pPr>
+        <w:pStyle w:val="ListParagraph"/>
+        <w:numPr>
+          <w:ilvl w:val="0"/>
+          <w:numId w:val="6"/>
+        </w:numPr>
+      </w:pPr>
+      <w:r>
         <w:t>The website has to be improved and made more accessible.</w:t>
       </w:r>
       <w:r>
@@ -115,6 +117,18 @@
       </w:r>
       <w:r>
         <w:t>Add a news section.</w:t>
+      </w:r>
+    </w:p>
+    <w:p>
+      <w:pPr>
+        <w:pStyle w:val="ListParagraph"/>
+        <w:numPr>
+          <w:ilvl w:val="0"/>
+          <w:numId w:val="6"/>
+        </w:numPr>
+      </w:pPr>
+      <w:r>
+        <w:t>TODO for Kim: Figure out the funding for github/website, etc.</w:t>
       </w:r>
     </w:p>
     <w:p/>
@@ -339,6 +353,7 @@
         </w:numPr>
       </w:pPr>
       <w:r>
+        <w:lastRenderedPageBreak/>
         <w:t>Best practices guidelines and minimum requirements</w:t>
       </w:r>
     </w:p>
@@ -363,7 +378,6 @@
         </w:numPr>
       </w:pPr>
       <w:r>
-        <w:lastRenderedPageBreak/>
         <w:t>Reduce amount of help desk support</w:t>
       </w:r>
     </w:p>
@@ -373,16 +387,24 @@
         <w:pStyle w:val="Heading3"/>
       </w:pPr>
       <w:r>
-        <w:t>Reference implementations of the API</w:t>
-      </w:r>
-    </w:p>
-    <w:p>
-      <w:r>
-        <w:t xml:space="preserve">Availability of library-independent reference </w:t>
-      </w:r>
-      <w:r>
-        <w:t>implementations</w:t>
-      </w:r>
+        <w:t>Examples</w:t>
+      </w:r>
+      <w:r>
+        <w:t xml:space="preserve"> using</w:t>
+      </w:r>
+      <w:r>
+        <w:t xml:space="preserve"> the API</w:t>
+      </w:r>
+    </w:p>
+    <w:p>
+      <w:r>
+        <w:t>Availability o</w:t>
+      </w:r>
+      <w:r>
+        <w:t>f library-independent examples of the API</w:t>
+      </w:r>
+      <w:bookmarkStart w:id="0" w:name="_GoBack"/>
+      <w:bookmarkEnd w:id="0"/>
     </w:p>
     <w:p>
       <w:pPr>
@@ -434,12 +456,180 @@
     <w:p/>
     <w:p>
       <w:r>
-        <w:t>The idea of a configuration profile is to be a library specific container of parameters (referring to standard parameters) and configurations so that the rest of the API is library/scheme agnostic.</w:t>
-      </w:r>
-    </w:p>
-    <w:p>
-      <w:r>
-        <w:t>Recommendation: ideally human-readable and easy to see which parameters are being used, for example JSON. This can include scheme/library ID, and a parameter identifier string describing which parameters to use. The parameter identifier should follow a standard naming convention and either refer to the standard parameters directly, or to custom parameters implemented by the library only with some security level guarantee. The parameter identifier is a required field. The configuration can contain any additional number of library dependent settings.</w:t>
+        <w:t>Why do we need configuration profiles?</w:t>
+      </w:r>
+    </w:p>
+    <w:p>
+      <w:r>
+        <w:t>The idea of a configura</w:t>
+      </w:r>
+      <w:r>
+        <w:t>tion profile is to provide</w:t>
+      </w:r>
+      <w:r>
+        <w:t xml:space="preserve"> a human-readable</w:t>
+      </w:r>
+      <w:r>
+        <w:t xml:space="preserve"> container of </w:t>
+      </w:r>
+      <w:r>
+        <w:t>both library-independent and library-dependent settings</w:t>
+      </w:r>
+      <w:r>
+        <w:t xml:space="preserve"> for HE.</w:t>
+      </w:r>
+      <w:r>
+        <w:t xml:space="preserve"> </w:t>
+      </w:r>
+      <w:r>
+        <w:t>This allows the rest of the</w:t>
+      </w:r>
+      <w:r>
+        <w:t xml:space="preserve"> </w:t>
+      </w:r>
+      <w:r>
+        <w:t>“</w:t>
+      </w:r>
+      <w:r>
+        <w:t>core</w:t>
+      </w:r>
+      <w:r>
+        <w:t>”</w:t>
+      </w:r>
+      <w:r>
+        <w:t xml:space="preserve"> API to be</w:t>
+      </w:r>
+      <w:r>
+        <w:t xml:space="preserve"> library/scheme agnostic.</w:t>
+      </w:r>
+    </w:p>
+    <w:p>
+      <w:r>
+        <w:t>A configuration profile is a JSON representation consisting of several groups of settings:</w:t>
+      </w:r>
+    </w:p>
+    <w:p>
+      <w:pPr>
+        <w:pStyle w:val="ListParagraph"/>
+        <w:numPr>
+          <w:ilvl w:val="0"/>
+          <w:numId w:val="7"/>
+        </w:numPr>
+      </w:pPr>
+      <w:r>
+        <w:t>Security</w:t>
+      </w:r>
+      <w:r>
+        <w:t xml:space="preserve"> </w:t>
+      </w:r>
+      <w:r>
+        <w:t>settings</w:t>
+      </w:r>
+      <w:r>
+        <w:t>. For most schemes, these are RLWE parameters. These parameters should reference the security standard using simple identifier strings.</w:t>
+      </w:r>
+      <w:r>
+        <w:t xml:space="preserve"> </w:t>
+      </w:r>
+      <w:r>
+        <w:t>An example:</w:t>
+      </w:r>
+    </w:p>
+    <w:p>
+      <w:pPr>
+        <w:pStyle w:val="ListParagraph"/>
+        <w:numPr>
+          <w:ilvl w:val="1"/>
+          <w:numId w:val="7"/>
+        </w:numPr>
+      </w:pPr>
+      <w:r>
+        <w:t>Security level: HEStd_128, HEStd_192, HEStd_256, Custom</w:t>
+      </w:r>
+    </w:p>
+    <w:p>
+      <w:pPr>
+        <w:pStyle w:val="ListParagraph"/>
+        <w:numPr>
+          <w:ilvl w:val="1"/>
+          <w:numId w:val="7"/>
+        </w:numPr>
+      </w:pPr>
+      <w:r>
+        <w:t>Secret ke</w:t>
+      </w:r>
+      <w:r>
+        <w:t>y distribution: ternary/error/uniform</w:t>
+      </w:r>
+    </w:p>
+    <w:p>
+      <w:pPr>
+        <w:pStyle w:val="ListParagraph"/>
+        <w:numPr>
+          <w:ilvl w:val="1"/>
+          <w:numId w:val="7"/>
+        </w:numPr>
+      </w:pPr>
+      <w:r>
+        <w:t>Ring dimension</w:t>
+      </w:r>
+    </w:p>
+    <w:p>
+      <w:pPr>
+        <w:pStyle w:val="ListParagraph"/>
+        <w:numPr>
+          <w:ilvl w:val="1"/>
+          <w:numId w:val="7"/>
+        </w:numPr>
+      </w:pPr>
+      <w:r>
+        <w:t>Gaussian error distribution parameter: e.g., 3.19</w:t>
+      </w:r>
+    </w:p>
+    <w:p>
+      <w:pPr>
+        <w:pStyle w:val="ListParagraph"/>
+        <w:numPr>
+          <w:ilvl w:val="0"/>
+          <w:numId w:val="7"/>
+        </w:numPr>
+      </w:pPr>
+      <w:r>
+        <w:t>Scheme</w:t>
+      </w:r>
+      <w:r>
+        <w:t xml:space="preserve"> identifier</w:t>
+      </w:r>
+      <w:r>
+        <w:t xml:space="preserve">: BGV, BFV, </w:t>
+      </w:r>
+      <w:r>
+        <w:t>CKKS (</w:t>
+      </w:r>
+      <w:r>
+        <w:t>HEAAN</w:t>
+      </w:r>
+      <w:r>
+        <w:t>)</w:t>
+      </w:r>
+    </w:p>
+    <w:p>
+      <w:pPr>
+        <w:pStyle w:val="ListParagraph"/>
+        <w:numPr>
+          <w:ilvl w:val="0"/>
+          <w:numId w:val="7"/>
+        </w:numPr>
+      </w:pPr>
+      <w:r>
+        <w:t>Standard scheme-specific parameters: Plaintext modulus (BGV/BFV)</w:t>
+      </w:r>
+    </w:p>
+    <w:p/>
+    <w:p/>
+    <w:p>
+      <w:r>
+        <w:t xml:space="preserve"> This can include scheme/library ID, and a parameter identifier string describing which parameters to use. The parameter identifier should follow a standard naming convention and either refer to the standard parameters directly, or to custom parameters implemented by the library only with some security level guarantee. The parameter identifier is a required field. The configuration can contain any additional number of library dependent settings.</w:t>
       </w:r>
     </w:p>
     <w:p>
@@ -463,15 +653,8 @@
         <w:spacing w:after="0"/>
       </w:pPr>
       <w:r>
-        <w:t xml:space="preserve">    </w:t>
-      </w:r>
-      <w:proofErr w:type="spellStart"/>
-      <w:r>
-        <w:t>library_id</w:t>
-      </w:r>
-      <w:proofErr w:type="spellEnd"/>
-      <w:r>
-        <w:t>: "SEAL v2.3",</w:t>
+        <w:lastRenderedPageBreak/>
+        <w:t xml:space="preserve">    library_id: "SEAL v2.3",</w:t>
       </w:r>
     </w:p>
     <w:p>
@@ -479,15 +662,7 @@
         <w:spacing w:after="0"/>
       </w:pPr>
       <w:r>
-        <w:t xml:space="preserve">    </w:t>
-      </w:r>
-      <w:proofErr w:type="spellStart"/>
-      <w:r>
-        <w:t>library_descriptor</w:t>
-      </w:r>
-      <w:proofErr w:type="spellEnd"/>
-      <w:r>
-        <w:t>: ...,</w:t>
+        <w:t xml:space="preserve">    library_descriptor: ...,</w:t>
       </w:r>
     </w:p>
     <w:p>
@@ -495,15 +670,7 @@
         <w:spacing w:after="0"/>
       </w:pPr>
       <w:r>
-        <w:t xml:space="preserve">    </w:t>
-      </w:r>
-      <w:proofErr w:type="spellStart"/>
-      <w:r>
-        <w:t>param_id</w:t>
-      </w:r>
-      <w:proofErr w:type="spellEnd"/>
-      <w:r>
-        <w:t>: "custom/hestd128_cyclotomic_8192_SEAL_1",</w:t>
+        <w:t xml:space="preserve">    param_id: "custom/hestd128_cyclotomic_8192_SEAL_1",</w:t>
       </w:r>
     </w:p>
     <w:p>
@@ -511,15 +678,7 @@
         <w:spacing w:after="0"/>
       </w:pPr>
       <w:r>
-        <w:t xml:space="preserve">    </w:t>
-      </w:r>
-      <w:proofErr w:type="spellStart"/>
-      <w:r>
-        <w:t>library_dep</w:t>
-      </w:r>
-      <w:proofErr w:type="spellEnd"/>
-      <w:r>
-        <w:t>:</w:t>
+        <w:t xml:space="preserve">    library_dep:</w:t>
       </w:r>
     </w:p>
     <w:p>
@@ -535,15 +694,7 @@
         <w:spacing w:after="0"/>
       </w:pPr>
       <w:r>
-        <w:t xml:space="preserve">            </w:t>
-      </w:r>
-      <w:proofErr w:type="spellStart"/>
-      <w:r>
-        <w:t>plain_modulus</w:t>
-      </w:r>
-      <w:proofErr w:type="spellEnd"/>
-      <w:r>
-        <w:t>: ...</w:t>
+        <w:t xml:space="preserve">            plain_modulus: ...</w:t>
       </w:r>
     </w:p>
     <w:p>
@@ -551,15 +702,7 @@
         <w:spacing w:after="0"/>
       </w:pPr>
       <w:r>
-        <w:t xml:space="preserve">            </w:t>
-      </w:r>
-      <w:proofErr w:type="spellStart"/>
-      <w:r>
-        <w:t>use_memory_pool</w:t>
-      </w:r>
-      <w:proofErr w:type="spellEnd"/>
-      <w:r>
-        <w:t>: true</w:t>
+        <w:t xml:space="preserve">            use_memory_pool: true</w:t>
       </w:r>
     </w:p>
     <w:p>
@@ -567,23 +710,7 @@
         <w:spacing w:after="0"/>
       </w:pPr>
       <w:r>
-        <w:t xml:space="preserve">            </w:t>
-      </w:r>
-      <w:proofErr w:type="spellStart"/>
-      <w:r>
-        <w:t>coeff_modulus</w:t>
-      </w:r>
-      <w:proofErr w:type="spellEnd"/>
-      <w:r>
-        <w:t xml:space="preserve">: </w:t>
-      </w:r>
-      <w:proofErr w:type="gramStart"/>
-      <w:r>
-        <w:t>[ 0x123451</w:t>
-      </w:r>
-      <w:proofErr w:type="gramEnd"/>
-      <w:r>
-        <w:t>, 0x132412341 ]</w:t>
+        <w:t xml:space="preserve">            coeff_modulus: [ 0x123451, 0x132412341 ]</w:t>
       </w:r>
     </w:p>
     <w:p>
@@ -633,16 +760,7 @@
         <w:spacing w:after="0"/>
       </w:pPr>
       <w:r>
-        <w:lastRenderedPageBreak/>
-        <w:t xml:space="preserve">Evaluation/Galois keys are merged with public keys. Multiplication without </w:t>
-      </w:r>
-      <w:proofErr w:type="spellStart"/>
-      <w:r>
-        <w:t>relinearization</w:t>
-      </w:r>
-      <w:proofErr w:type="spellEnd"/>
-      <w:r>
-        <w:t xml:space="preserve"> would be described in </w:t>
+        <w:t xml:space="preserve">Evaluation/Galois keys are merged with public keys. Multiplication without relinearization would be described in </w:t>
       </w:r>
       <w:r>
         <w:rPr>
@@ -655,24 +773,13 @@
       </w:r>
     </w:p>
     <w:p/>
-    <w:p>
-      <w:bookmarkStart w:id="0" w:name="_GoBack"/>
-      <w:bookmarkEnd w:id="0"/>
-    </w:p>
+    <w:p/>
     <w:p>
       <w:pPr>
         <w:pStyle w:val="Heading2"/>
       </w:pPr>
       <w:r>
-        <w:t xml:space="preserve">API </w:t>
-      </w:r>
-      <w:proofErr w:type="spellStart"/>
-      <w:r>
-        <w:t>git</w:t>
-      </w:r>
-      <w:proofErr w:type="spellEnd"/>
-      <w:r>
-        <w:t xml:space="preserve"> repo</w:t>
+        <w:t>API git repo</w:t>
       </w:r>
     </w:p>
     <w:p>
@@ -710,65 +817,12 @@
         <w:t>.</w:t>
       </w:r>
       <w:r>
-        <w:t xml:space="preserve"> Three classes at least: </w:t>
-      </w:r>
-      <w:proofErr w:type="spellStart"/>
-      <w:r>
-        <w:t>HEContext</w:t>
-      </w:r>
-      <w:proofErr w:type="spellEnd"/>
-      <w:r>
-        <w:t xml:space="preserve">, </w:t>
-      </w:r>
-      <w:proofErr w:type="spellStart"/>
-      <w:r>
-        <w:t>HEPlaintext</w:t>
-      </w:r>
-      <w:proofErr w:type="spellEnd"/>
-      <w:r>
-        <w:t xml:space="preserve">, </w:t>
-      </w:r>
-      <w:proofErr w:type="spellStart"/>
-      <w:r>
-        <w:t>HECiphertext</w:t>
-      </w:r>
-      <w:proofErr w:type="spellEnd"/>
-      <w:r>
-        <w:t xml:space="preserve">. </w:t>
-      </w:r>
-      <w:proofErr w:type="spellStart"/>
-      <w:r>
-        <w:t>HEContext</w:t>
-      </w:r>
-      <w:proofErr w:type="spellEnd"/>
-      <w:r>
-        <w:t xml:space="preserve"> is a wrapper for configuration profile and keys. </w:t>
-      </w:r>
-      <w:proofErr w:type="spellStart"/>
-      <w:r>
-        <w:t>HEPlaintext</w:t>
-      </w:r>
-      <w:proofErr w:type="spellEnd"/>
-      <w:r>
-        <w:t xml:space="preserve"> and </w:t>
-      </w:r>
-      <w:proofErr w:type="spellStart"/>
-      <w:r>
-        <w:t>HECiphertext</w:t>
-      </w:r>
-      <w:proofErr w:type="spellEnd"/>
-      <w:r>
-        <w:t xml:space="preserve"> are wrappers for library specific implementations of the concrete classes.</w:t>
-      </w:r>
-    </w:p>
-    <w:p>
-      <w:proofErr w:type="spellStart"/>
-      <w:r>
-        <w:t>HEContext</w:t>
-      </w:r>
-      <w:proofErr w:type="spellEnd"/>
-      <w:r>
-        <w:t xml:space="preserve"> contains:</w:t>
+        <w:t xml:space="preserve"> Three classes at least: HEContext, HEPlaintext, HECiphertext. HEContext is a wrapper for configuration profile and keys. HEPlaintext and HECiphertext are wrappers for library specific implementations of the concrete classes.</w:t>
+      </w:r>
+    </w:p>
+    <w:p>
+      <w:r>
+        <w:t>HEContext contains:</w:t>
       </w:r>
     </w:p>
     <w:p>
@@ -779,13 +833,8 @@
           <w:numId w:val="2"/>
         </w:numPr>
       </w:pPr>
-      <w:proofErr w:type="spellStart"/>
-      <w:r>
-        <w:t>LoadProfile</w:t>
-      </w:r>
-      <w:proofErr w:type="spellEnd"/>
-      <w:r>
-        <w:t xml:space="preserve"> mechanism to load library specific configurations/settings</w:t>
+      <w:r>
+        <w:t>LoadProfile mechanism to load library specific configurations/settings</w:t>
       </w:r>
     </w:p>
     <w:p>
@@ -814,39 +863,7 @@
     </w:p>
     <w:p>
       <w:r>
-        <w:t xml:space="preserve">Our goal is not to create new classes for each type of object (e.g. keys), but instead keep them encapsulated by </w:t>
-      </w:r>
-      <w:proofErr w:type="spellStart"/>
-      <w:r>
-        <w:t>HEContext</w:t>
-      </w:r>
-      <w:proofErr w:type="spellEnd"/>
-      <w:r>
-        <w:t xml:space="preserve">. The only classes exposed are </w:t>
-      </w:r>
-      <w:proofErr w:type="spellStart"/>
-      <w:r>
-        <w:t>HEContext</w:t>
-      </w:r>
-      <w:proofErr w:type="spellEnd"/>
-      <w:r>
-        <w:t xml:space="preserve">, </w:t>
-      </w:r>
-      <w:proofErr w:type="spellStart"/>
-      <w:r>
-        <w:t>HECiphertext</w:t>
-      </w:r>
-      <w:proofErr w:type="spellEnd"/>
-      <w:r>
-        <w:t xml:space="preserve">, and </w:t>
-      </w:r>
-      <w:proofErr w:type="spellStart"/>
-      <w:r>
-        <w:t>HEPlaintext</w:t>
-      </w:r>
-      <w:proofErr w:type="spellEnd"/>
-      <w:r>
-        <w:t>, which represent the actual data.</w:t>
+        <w:t>Our goal is not to create new classes for each type of object (e.g. keys), but instead keep them encapsulated by HEContext. The only classes exposed are HEContext, HECiphertext, and HEPlaintext, which represent the actual data.</w:t>
       </w:r>
     </w:p>
     <w:p/>
@@ -861,6 +878,7 @@
     <w:p/>
     <w:p>
       <w:r>
+        <w:lastRenderedPageBreak/>
         <w:t>We will need to support library interoperability. Motivating example: cloud computing.</w:t>
       </w:r>
       <w:r>
@@ -874,15 +892,7 @@
     </w:p>
     <w:p>
       <w:r>
-        <w:t xml:space="preserve">Ideally all library/scheme-specific parameters would be encapsulated in the configuration profiles, and the serialization format would simply deal with storing the </w:t>
-      </w:r>
-      <w:proofErr w:type="spellStart"/>
-      <w:r>
-        <w:t>ciphertext</w:t>
-      </w:r>
-      <w:proofErr w:type="spellEnd"/>
-      <w:r>
-        <w:t xml:space="preserve"> a</w:t>
+        <w:t>Ideally all library/scheme-specific parameters would be encapsulated in the configuration profiles, and the serialization format would simply deal with storing the ciphertext a</w:t>
       </w:r>
       <w:r>
         <w:t>nd key polyn</w:t>
@@ -961,15 +971,7 @@
     <w:p/>
     <w:p>
       <w:r>
-        <w:t xml:space="preserve">Several examples using the API with different libraries will be made publicly available, for instance, Python scripts that look the same but call different libraries to perform their task. The examples will be uploaded to the </w:t>
-      </w:r>
-      <w:proofErr w:type="spellStart"/>
-      <w:r>
-        <w:t>HEStdAPI</w:t>
-      </w:r>
-      <w:proofErr w:type="spellEnd"/>
-      <w:r>
-        <w:t xml:space="preserve"> repository.</w:t>
+        <w:t>Several examples using the API with different libraries will be made publicly available, for instance, Python scripts that look the same but call different libraries to perform their task. The examples will be uploaded to the HEStdAPI repository.</w:t>
       </w:r>
     </w:p>
     <w:sectPr>
@@ -985,6 +987,92 @@
 <file path=word/numbering.xml><?xml version="1.0" encoding="utf-8"?>
 <w:numbering xmlns:wpc="http://schemas.microsoft.com/office/word/2010/wordprocessingCanvas" xmlns:cx="http://schemas.microsoft.com/office/drawing/2014/chartex" xmlns:cx1="http://schemas.microsoft.com/office/drawing/2015/9/8/chartex" xmlns:mc="http://schemas.openxmlformats.org/markup-compatibility/2006" xmlns:o="urn:schemas-microsoft-com:office:office" xmlns:r="http://schemas.openxmlformats.org/officeDocument/2006/relationships" xmlns:m="http://schemas.openxmlformats.org/officeDocument/2006/math" xmlns:v="urn:schemas-microsoft-com:vml" xmlns:wp14="http://schemas.microsoft.com/office/word/2010/wordprocessingDrawing" xmlns:wp="http://schemas.openxmlformats.org/drawingml/2006/wordprocessingDrawing" xmlns:w10="urn:schemas-microsoft-com:office:word" xmlns:w="http://schemas.openxmlformats.org/wordprocessingml/2006/main" xmlns:w14="http://schemas.microsoft.com/office/word/2010/wordml" xmlns:w15="http://schemas.microsoft.com/office/word/2012/wordml" xmlns:w16se="http://schemas.microsoft.com/office/word/2015/wordml/symex" xmlns:wpg="http://schemas.microsoft.com/office/word/2010/wordprocessingGroup" xmlns:wpi="http://schemas.microsoft.com/office/word/2010/wordprocessingInk" xmlns:wne="http://schemas.microsoft.com/office/word/2006/wordml" xmlns:wps="http://schemas.microsoft.com/office/word/2010/wordprocessingShape" mc:Ignorable="w14 w15 w16se wp14">
   <w:abstractNum w:abstractNumId="0" w15:restartNumberingAfterBreak="0">
+    <w:nsid w:val="0F3A50CB"/>
+    <w:multiLevelType w:val="hybridMultilevel"/>
+    <w:tmpl w:val="870C5FC0"/>
+    <w:lvl w:ilvl="0" w:tplc="0409000F">
+      <w:start w:val="1"/>
+      <w:numFmt w:val="decimal"/>
+      <w:lvlText w:val="%1."/>
+      <w:lvlJc w:val="left"/>
+      <w:pPr>
+        <w:ind w:left="720" w:hanging="360"/>
+      </w:pPr>
+    </w:lvl>
+    <w:lvl w:ilvl="1" w:tplc="04090019">
+      <w:start w:val="1"/>
+      <w:numFmt w:val="lowerLetter"/>
+      <w:lvlText w:val="%2."/>
+      <w:lvlJc w:val="left"/>
+      <w:pPr>
+        <w:ind w:left="1440" w:hanging="360"/>
+      </w:pPr>
+    </w:lvl>
+    <w:lvl w:ilvl="2" w:tplc="0409001B" w:tentative="1">
+      <w:start w:val="1"/>
+      <w:numFmt w:val="lowerRoman"/>
+      <w:lvlText w:val="%3."/>
+      <w:lvlJc w:val="right"/>
+      <w:pPr>
+        <w:ind w:left="2160" w:hanging="180"/>
+      </w:pPr>
+    </w:lvl>
+    <w:lvl w:ilvl="3" w:tplc="0409000F" w:tentative="1">
+      <w:start w:val="1"/>
+      <w:numFmt w:val="decimal"/>
+      <w:lvlText w:val="%4."/>
+      <w:lvlJc w:val="left"/>
+      <w:pPr>
+        <w:ind w:left="2880" w:hanging="360"/>
+      </w:pPr>
+    </w:lvl>
+    <w:lvl w:ilvl="4" w:tplc="04090019" w:tentative="1">
+      <w:start w:val="1"/>
+      <w:numFmt w:val="lowerLetter"/>
+      <w:lvlText w:val="%5."/>
+      <w:lvlJc w:val="left"/>
+      <w:pPr>
+        <w:ind w:left="3600" w:hanging="360"/>
+      </w:pPr>
+    </w:lvl>
+    <w:lvl w:ilvl="5" w:tplc="0409001B" w:tentative="1">
+      <w:start w:val="1"/>
+      <w:numFmt w:val="lowerRoman"/>
+      <w:lvlText w:val="%6."/>
+      <w:lvlJc w:val="right"/>
+      <w:pPr>
+        <w:ind w:left="4320" w:hanging="180"/>
+      </w:pPr>
+    </w:lvl>
+    <w:lvl w:ilvl="6" w:tplc="0409000F" w:tentative="1">
+      <w:start w:val="1"/>
+      <w:numFmt w:val="decimal"/>
+      <w:lvlText w:val="%7."/>
+      <w:lvlJc w:val="left"/>
+      <w:pPr>
+        <w:ind w:left="5040" w:hanging="360"/>
+      </w:pPr>
+    </w:lvl>
+    <w:lvl w:ilvl="7" w:tplc="04090019" w:tentative="1">
+      <w:start w:val="1"/>
+      <w:numFmt w:val="lowerLetter"/>
+      <w:lvlText w:val="%8."/>
+      <w:lvlJc w:val="left"/>
+      <w:pPr>
+        <w:ind w:left="5760" w:hanging="360"/>
+      </w:pPr>
+    </w:lvl>
+    <w:lvl w:ilvl="8" w:tplc="0409001B" w:tentative="1">
+      <w:start w:val="1"/>
+      <w:numFmt w:val="lowerRoman"/>
+      <w:lvlText w:val="%9."/>
+      <w:lvlJc w:val="right"/>
+      <w:pPr>
+        <w:ind w:left="6480" w:hanging="180"/>
+      </w:pPr>
+    </w:lvl>
+  </w:abstractNum>
+  <w:abstractNum w:abstractNumId="1" w15:restartNumberingAfterBreak="0">
     <w:nsid w:val="21FA2CD3"/>
     <w:multiLevelType w:val="hybridMultilevel"/>
     <w:tmpl w:val="3ABA45AC"/>
@@ -1073,7 +1161,7 @@
       </w:pPr>
     </w:lvl>
   </w:abstractNum>
-  <w:abstractNum w:abstractNumId="1" w15:restartNumberingAfterBreak="0">
+  <w:abstractNum w:abstractNumId="2" w15:restartNumberingAfterBreak="0">
     <w:nsid w:val="26152119"/>
     <w:multiLevelType w:val="hybridMultilevel"/>
     <w:tmpl w:val="CDFCF58C"/>
@@ -1159,7 +1247,7 @@
       </w:pPr>
     </w:lvl>
   </w:abstractNum>
-  <w:abstractNum w:abstractNumId="2" w15:restartNumberingAfterBreak="0">
+  <w:abstractNum w:abstractNumId="3" w15:restartNumberingAfterBreak="0">
     <w:nsid w:val="2D722854"/>
     <w:multiLevelType w:val="hybridMultilevel"/>
     <w:tmpl w:val="8D06B0AC"/>
@@ -1272,7 +1360,7 @@
       </w:rPr>
     </w:lvl>
   </w:abstractNum>
-  <w:abstractNum w:abstractNumId="3" w15:restartNumberingAfterBreak="0">
+  <w:abstractNum w:abstractNumId="4" w15:restartNumberingAfterBreak="0">
     <w:nsid w:val="418C5C74"/>
     <w:multiLevelType w:val="hybridMultilevel"/>
     <w:tmpl w:val="1FAC85B2"/>
@@ -1358,7 +1446,7 @@
       </w:pPr>
     </w:lvl>
   </w:abstractNum>
-  <w:abstractNum w:abstractNumId="4" w15:restartNumberingAfterBreak="0">
+  <w:abstractNum w:abstractNumId="5" w15:restartNumberingAfterBreak="0">
     <w:nsid w:val="432E0C92"/>
     <w:multiLevelType w:val="hybridMultilevel"/>
     <w:tmpl w:val="CDFCF58C"/>
@@ -1444,7 +1532,7 @@
       </w:pPr>
     </w:lvl>
   </w:abstractNum>
-  <w:abstractNum w:abstractNumId="5" w15:restartNumberingAfterBreak="0">
+  <w:abstractNum w:abstractNumId="6" w15:restartNumberingAfterBreak="0">
     <w:nsid w:val="7F6641B6"/>
     <w:multiLevelType w:val="hybridMultilevel"/>
     <w:tmpl w:val="D1203B40"/>
@@ -1557,22 +1645,25 @@
     </w:lvl>
   </w:abstractNum>
   <w:num w:numId="1">
+    <w:abstractNumId w:val="4"/>
+  </w:num>
+  <w:num w:numId="2">
+    <w:abstractNumId w:val="6"/>
+  </w:num>
+  <w:num w:numId="3">
+    <w:abstractNumId w:val="2"/>
+  </w:num>
+  <w:num w:numId="4">
+    <w:abstractNumId w:val="5"/>
+  </w:num>
+  <w:num w:numId="5">
+    <w:abstractNumId w:val="1"/>
+  </w:num>
+  <w:num w:numId="6">
     <w:abstractNumId w:val="3"/>
   </w:num>
-  <w:num w:numId="2">
-    <w:abstractNumId w:val="5"/>
-  </w:num>
-  <w:num w:numId="3">
-    <w:abstractNumId w:val="1"/>
-  </w:num>
-  <w:num w:numId="4">
-    <w:abstractNumId w:val="4"/>
-  </w:num>
-  <w:num w:numId="5">
+  <w:num w:numId="7">
     <w:abstractNumId w:val="0"/>
-  </w:num>
-  <w:num w:numId="6">
-    <w:abstractNumId w:val="2"/>
   </w:num>
 </w:numbering>
 </file>

</xml_diff>

<commit_message>
added the initial config profile
</commit_message>
<xml_diff>
--- a/doc/API.docx
+++ b/doc/API.docx
@@ -16,7 +16,15 @@
         <w:jc w:val="center"/>
       </w:pPr>
       <w:r>
-        <w:t>Kim Laine, Yuriy Polyakov</w:t>
+        <w:t xml:space="preserve">Kim </w:t>
+      </w:r>
+      <w:proofErr w:type="spellStart"/>
+      <w:r>
+        <w:t>Laine</w:t>
+      </w:r>
+      <w:proofErr w:type="spellEnd"/>
+      <w:r>
+        <w:t>, Yuriy Polyakov</w:t>
       </w:r>
       <w:r>
         <w:t>, Gerard W. Ryan</w:t>
@@ -92,7 +100,15 @@
         </w:numPr>
       </w:pPr>
       <w:r>
-        <w:t>Create a github repo for reference i</w:t>
+        <w:t xml:space="preserve">Create a </w:t>
+      </w:r>
+      <w:proofErr w:type="spellStart"/>
+      <w:r>
+        <w:t>github</w:t>
+      </w:r>
+      <w:proofErr w:type="spellEnd"/>
+      <w:r>
+        <w:t xml:space="preserve"> repo for reference i</w:t>
       </w:r>
       <w:r>
         <w:t>mplementation examples</w:t>
@@ -128,7 +144,15 @@
         </w:numPr>
       </w:pPr>
       <w:r>
-        <w:t>TODO for Kim: Figure out the funding for github/website, etc.</w:t>
+        <w:t xml:space="preserve">TODO for Kim: Figure out the funding for </w:t>
+      </w:r>
+      <w:proofErr w:type="spellStart"/>
+      <w:r>
+        <w:t>github</w:t>
+      </w:r>
+      <w:proofErr w:type="spellEnd"/>
+      <w:r>
+        <w:t>/website, etc.</w:t>
       </w:r>
     </w:p>
     <w:p/>
@@ -403,364 +427,724 @@
       <w:r>
         <w:t>f library-independent examples of the API</w:t>
       </w:r>
+    </w:p>
+    <w:p>
+      <w:pPr>
+        <w:pStyle w:val="ListParagraph"/>
+        <w:numPr>
+          <w:ilvl w:val="0"/>
+          <w:numId w:val="5"/>
+        </w:numPr>
+      </w:pPr>
+      <w:r>
+        <w:t>Build a community of HE users</w:t>
+      </w:r>
+    </w:p>
+    <w:p>
+      <w:pPr>
+        <w:pStyle w:val="ListParagraph"/>
+        <w:numPr>
+          <w:ilvl w:val="0"/>
+          <w:numId w:val="5"/>
+        </w:numPr>
+      </w:pPr>
+      <w:r>
+        <w:t>Drive adoption of HE</w:t>
+      </w:r>
+    </w:p>
+    <w:p/>
+    <w:p>
+      <w:pPr>
+        <w:pStyle w:val="Heading3"/>
+      </w:pPr>
+      <w:r>
+        <w:t>Next Steps: Compilers</w:t>
+      </w:r>
+    </w:p>
+    <w:p>
+      <w:r>
+        <w:t>Provide a foundation for automated HE-enabled code generation in the future</w:t>
+      </w:r>
+    </w:p>
+    <w:p/>
+    <w:p>
+      <w:pPr>
+        <w:pStyle w:val="Heading2"/>
+      </w:pPr>
+      <w:r>
+        <w:t>Configuration Profiles</w:t>
+      </w:r>
+    </w:p>
+    <w:p/>
+    <w:p>
+      <w:r>
+        <w:t>Why do we need configuration profiles?</w:t>
+      </w:r>
+    </w:p>
+    <w:p>
+      <w:r>
+        <w:t>The idea of a configura</w:t>
+      </w:r>
+      <w:r>
+        <w:t>tion profile is to provide</w:t>
+      </w:r>
+      <w:r>
+        <w:t xml:space="preserve"> a human-readable</w:t>
+      </w:r>
+      <w:r>
+        <w:t xml:space="preserve"> container of </w:t>
+      </w:r>
+      <w:r>
+        <w:t>both library-independent and library-dependent settings</w:t>
+      </w:r>
+      <w:r>
+        <w:t xml:space="preserve"> for homomorphic encryption</w:t>
+      </w:r>
+      <w:r>
+        <w:t>.</w:t>
+      </w:r>
+      <w:r>
+        <w:t xml:space="preserve"> </w:t>
+      </w:r>
+      <w:r>
+        <w:t>This allows the rest of the</w:t>
+      </w:r>
+      <w:r>
+        <w:t xml:space="preserve"> </w:t>
+      </w:r>
+      <w:r>
+        <w:t>“</w:t>
+      </w:r>
+      <w:r>
+        <w:t>core</w:t>
+      </w:r>
+      <w:r>
+        <w:t>”</w:t>
+      </w:r>
+      <w:r>
+        <w:t xml:space="preserve"> API to be</w:t>
+      </w:r>
+      <w:r>
+        <w:t xml:space="preserve"> library/scheme agnostic.</w:t>
+      </w:r>
+    </w:p>
+    <w:p>
+      <w:r>
+        <w:t>A configuration profile is a JSON representation consisting of several groups of settings:</w:t>
+      </w:r>
+    </w:p>
+    <w:p>
+      <w:pPr>
+        <w:pStyle w:val="ListParagraph"/>
+        <w:numPr>
+          <w:ilvl w:val="0"/>
+          <w:numId w:val="7"/>
+        </w:numPr>
+      </w:pPr>
+      <w:r>
+        <w:t>Security</w:t>
+      </w:r>
+      <w:r>
+        <w:t xml:space="preserve"> </w:t>
+      </w:r>
+      <w:r>
+        <w:t>settings</w:t>
+      </w:r>
+      <w:r>
+        <w:t>. For most schemes, these are RLWE parameters. These parameters should reference the security standard using simple identifier strings.</w:t>
+      </w:r>
+      <w:r>
+        <w:t xml:space="preserve"> </w:t>
+      </w:r>
+      <w:r>
+        <w:t>An example:</w:t>
+      </w:r>
+    </w:p>
+    <w:p>
+      <w:pPr>
+        <w:pStyle w:val="ListParagraph"/>
+        <w:numPr>
+          <w:ilvl w:val="1"/>
+          <w:numId w:val="7"/>
+        </w:numPr>
+      </w:pPr>
+      <w:r>
+        <w:t>Security level: HEStd_128, HEStd_192, HEStd_256, Custom</w:t>
+      </w:r>
+    </w:p>
+    <w:p>
+      <w:pPr>
+        <w:pStyle w:val="ListParagraph"/>
+        <w:numPr>
+          <w:ilvl w:val="1"/>
+          <w:numId w:val="7"/>
+        </w:numPr>
+      </w:pPr>
+      <w:r>
+        <w:t>Secret ke</w:t>
+      </w:r>
+      <w:r>
+        <w:t>y distribution: ternary/error/uniform</w:t>
+      </w:r>
+    </w:p>
+    <w:p>
+      <w:pPr>
+        <w:pStyle w:val="ListParagraph"/>
+        <w:numPr>
+          <w:ilvl w:val="1"/>
+          <w:numId w:val="7"/>
+        </w:numPr>
+      </w:pPr>
+      <w:r>
+        <w:t>Ring dimension</w:t>
+      </w:r>
+    </w:p>
+    <w:p>
+      <w:pPr>
+        <w:pStyle w:val="ListParagraph"/>
+        <w:numPr>
+          <w:ilvl w:val="1"/>
+          <w:numId w:val="7"/>
+        </w:numPr>
+      </w:pPr>
+      <w:r>
+        <w:t>Gaussian error distribution parameter: e.g., 3.19</w:t>
+      </w:r>
+    </w:p>
+    <w:p>
+      <w:pPr>
+        <w:pStyle w:val="ListParagraph"/>
+        <w:numPr>
+          <w:ilvl w:val="0"/>
+          <w:numId w:val="7"/>
+        </w:numPr>
+      </w:pPr>
+      <w:r>
+        <w:t>Scheme</w:t>
+      </w:r>
+      <w:r>
+        <w:t xml:space="preserve"> identifier</w:t>
+      </w:r>
+      <w:r>
+        <w:t xml:space="preserve">: BGV, BFV, </w:t>
+      </w:r>
+      <w:r>
+        <w:t>CKKS (</w:t>
+      </w:r>
+      <w:r>
+        <w:t>HEAAN</w:t>
+      </w:r>
+      <w:r>
+        <w:t>)</w:t>
+      </w:r>
+    </w:p>
+    <w:p>
+      <w:pPr>
+        <w:pStyle w:val="ListParagraph"/>
+        <w:numPr>
+          <w:ilvl w:val="0"/>
+          <w:numId w:val="7"/>
+        </w:numPr>
+      </w:pPr>
+      <w:r>
+        <w:t>Standard scheme-specific parameters: Plaintext modulus (BGV/BFV)</w:t>
+      </w:r>
+    </w:p>
+    <w:p>
+      <w:pPr>
+        <w:pStyle w:val="ListParagraph"/>
+        <w:numPr>
+          <w:ilvl w:val="0"/>
+          <w:numId w:val="7"/>
+        </w:numPr>
+      </w:pPr>
+      <w:r>
+        <w:t>Library-dependent settings</w:t>
+      </w:r>
+    </w:p>
+    <w:p>
+      <w:pPr>
+        <w:pStyle w:val="ListParagraph"/>
+        <w:numPr>
+          <w:ilvl w:val="1"/>
+          <w:numId w:val="7"/>
+        </w:numPr>
+      </w:pPr>
+      <w:r>
+        <w:t xml:space="preserve">Library identifier </w:t>
+      </w:r>
+    </w:p>
+    <w:p>
+      <w:pPr>
+        <w:pStyle w:val="ListParagraph"/>
+        <w:numPr>
+          <w:ilvl w:val="1"/>
+          <w:numId w:val="7"/>
+        </w:numPr>
+      </w:pPr>
+      <w:r>
+        <w:t>Library version number</w:t>
+      </w:r>
+    </w:p>
+    <w:p>
+      <w:pPr>
+        <w:pStyle w:val="ListParagraph"/>
+        <w:numPr>
+          <w:ilvl w:val="1"/>
+          <w:numId w:val="7"/>
+        </w:numPr>
+      </w:pPr>
+      <w:r>
+        <w:t>Configuration settings</w:t>
+      </w:r>
+    </w:p>
+    <w:p>
+      <w:pPr>
+        <w:pStyle w:val="ListParagraph"/>
+        <w:numPr>
+          <w:ilvl w:val="2"/>
+          <w:numId w:val="7"/>
+        </w:numPr>
+      </w:pPr>
+      <w:r>
+        <w:t>Scheme-specific settings</w:t>
+      </w:r>
+    </w:p>
+    <w:p>
+      <w:pPr>
+        <w:pStyle w:val="ListParagraph"/>
+        <w:numPr>
+          <w:ilvl w:val="2"/>
+          <w:numId w:val="7"/>
+        </w:numPr>
+      </w:pPr>
+      <w:r>
+        <w:t>Encoding-specific settings</w:t>
+      </w:r>
+    </w:p>
+    <w:p>
+      <w:pPr>
+        <w:pStyle w:val="ListParagraph"/>
+        <w:numPr>
+          <w:ilvl w:val="2"/>
+          <w:numId w:val="7"/>
+        </w:numPr>
+      </w:pPr>
+      <w:r>
+        <w:t>Optimization options (</w:t>
+      </w:r>
+      <w:proofErr w:type="spellStart"/>
+      <w:r>
+        <w:t>relinearization</w:t>
+      </w:r>
+      <w:proofErr w:type="spellEnd"/>
+      <w:r>
+        <w:t xml:space="preserve"> profile, memory management, etc.)</w:t>
+      </w:r>
+    </w:p>
+    <w:p>
+      <w:pPr>
+        <w:pStyle w:val="ListParagraph"/>
+        <w:numPr>
+          <w:ilvl w:val="2"/>
+          <w:numId w:val="7"/>
+        </w:numPr>
+      </w:pPr>
+      <w:r>
+        <w:t>Etc.</w:t>
+      </w:r>
+    </w:p>
+    <w:p>
+      <w:pPr>
+        <w:pStyle w:val="ListParagraph"/>
+        <w:ind w:left="1440"/>
+      </w:pPr>
+    </w:p>
+    <w:p>
+      <w:r>
+        <w:t>JSON EXAMPLE:</w:t>
+      </w:r>
+    </w:p>
+    <w:p>
+      <w:pPr>
+        <w:spacing w:after="0" w:line="240" w:lineRule="auto"/>
+      </w:pPr>
+      <w:r>
+        <w:lastRenderedPageBreak/>
+        <w:t>{</w:t>
+      </w:r>
+    </w:p>
+    <w:p>
+      <w:pPr>
+        <w:spacing w:after="0" w:line="240" w:lineRule="auto"/>
+      </w:pPr>
+      <w:r>
+        <w:tab/>
+        <w:t>"Security": {</w:t>
+      </w:r>
+    </w:p>
+    <w:p>
+      <w:pPr>
+        <w:spacing w:after="0" w:line="240" w:lineRule="auto"/>
+      </w:pPr>
+      <w:r>
+        <w:tab/>
+      </w:r>
+      <w:r>
+        <w:tab/>
+        <w:t>"</w:t>
+      </w:r>
+      <w:proofErr w:type="spellStart"/>
+      <w:r>
+        <w:t>TableID</w:t>
+      </w:r>
+      <w:proofErr w:type="spellEnd"/>
+      <w:r>
+        <w:t>": "HEStd_128_classic",</w:t>
+      </w:r>
+    </w:p>
+    <w:p>
+      <w:pPr>
+        <w:spacing w:after="0" w:line="240" w:lineRule="auto"/>
+      </w:pPr>
+      <w:r>
+        <w:tab/>
+      </w:r>
+      <w:r>
+        <w:tab/>
+        <w:t>"</w:t>
+      </w:r>
+      <w:proofErr w:type="spellStart"/>
+      <w:r>
+        <w:t>SKDistrib</w:t>
+      </w:r>
+      <w:proofErr w:type="spellEnd"/>
+      <w:r>
+        <w:t>": "ternary",</w:t>
+      </w:r>
+    </w:p>
+    <w:p>
+      <w:pPr>
+        <w:spacing w:after="0" w:line="240" w:lineRule="auto"/>
+      </w:pPr>
+      <w:r>
+        <w:tab/>
+      </w:r>
+      <w:r>
+        <w:tab/>
+        <w:t>"Dimension": "4096",</w:t>
+      </w:r>
+    </w:p>
+    <w:p>
+      <w:pPr>
+        <w:spacing w:after="0" w:line="240" w:lineRule="auto"/>
+      </w:pPr>
+      <w:r>
+        <w:tab/>
+      </w:r>
+      <w:r>
+        <w:tab/>
+        <w:t>"</w:t>
+      </w:r>
+      <w:proofErr w:type="spellStart"/>
+      <w:r>
+        <w:t>ErrorDistribParm</w:t>
+      </w:r>
+      <w:proofErr w:type="spellEnd"/>
+      <w:r>
+        <w:t>": "3.19"</w:t>
+      </w:r>
+    </w:p>
+    <w:p>
+      <w:pPr>
+        <w:spacing w:after="0" w:line="240" w:lineRule="auto"/>
+      </w:pPr>
+      <w:r>
+        <w:tab/>
+        <w:t>},</w:t>
+      </w:r>
+    </w:p>
+    <w:p>
+      <w:pPr>
+        <w:spacing w:after="0" w:line="240" w:lineRule="auto"/>
+      </w:pPr>
+      <w:r>
+        <w:tab/>
+        <w:t>"Scheme": {</w:t>
+      </w:r>
+    </w:p>
+    <w:p>
+      <w:pPr>
+        <w:spacing w:after="0" w:line="240" w:lineRule="auto"/>
+      </w:pPr>
+      <w:r>
+        <w:tab/>
+      </w:r>
+      <w:r>
+        <w:tab/>
+        <w:t>"ID": "BFV",</w:t>
+      </w:r>
+    </w:p>
+    <w:p>
+      <w:pPr>
+        <w:spacing w:after="0" w:line="240" w:lineRule="auto"/>
+      </w:pPr>
+      <w:r>
+        <w:tab/>
+      </w:r>
+      <w:r>
+        <w:tab/>
+        <w:t>"</w:t>
+      </w:r>
+      <w:proofErr w:type="spellStart"/>
+      <w:r>
+        <w:t>Parms</w:t>
+      </w:r>
+      <w:proofErr w:type="spellEnd"/>
+      <w:r>
+        <w:t>": {</w:t>
+      </w:r>
+    </w:p>
+    <w:p>
+      <w:pPr>
+        <w:spacing w:after="0" w:line="240" w:lineRule="auto"/>
+      </w:pPr>
+      <w:r>
+        <w:tab/>
+      </w:r>
+      <w:r>
+        <w:tab/>
+      </w:r>
+      <w:r>
+        <w:tab/>
+        <w:t>"</w:t>
+      </w:r>
+      <w:proofErr w:type="spellStart"/>
+      <w:r>
+        <w:t>PlaintextModulus</w:t>
+      </w:r>
+      <w:proofErr w:type="spellEnd"/>
+      <w:r>
+        <w:t>": "65537",</w:t>
+      </w:r>
+    </w:p>
+    <w:p>
+      <w:pPr>
+        <w:spacing w:after="0" w:line="240" w:lineRule="auto"/>
+      </w:pPr>
+      <w:r>
+        <w:tab/>
+      </w:r>
+      <w:r>
+        <w:tab/>
+      </w:r>
+      <w:r>
+        <w:tab/>
+        <w:t>"Mode": "Asymmetric"</w:t>
+      </w:r>
+    </w:p>
+    <w:p>
+      <w:pPr>
+        <w:spacing w:after="0" w:line="240" w:lineRule="auto"/>
+      </w:pPr>
+      <w:r>
+        <w:tab/>
+      </w:r>
+      <w:r>
+        <w:tab/>
+        <w:t>}</w:t>
+      </w:r>
+    </w:p>
+    <w:p>
+      <w:pPr>
+        <w:spacing w:after="0" w:line="240" w:lineRule="auto"/>
+      </w:pPr>
+      <w:r>
+        <w:tab/>
+        <w:t>},</w:t>
+      </w:r>
+    </w:p>
+    <w:p>
+      <w:pPr>
+        <w:spacing w:after="0" w:line="240" w:lineRule="auto"/>
+      </w:pPr>
+      <w:r>
+        <w:tab/>
+        <w:t>"Libraries": {</w:t>
+      </w:r>
+    </w:p>
+    <w:p>
+      <w:pPr>
+        <w:spacing w:after="0" w:line="240" w:lineRule="auto"/>
+      </w:pPr>
+      <w:r>
+        <w:tab/>
+      </w:r>
+      <w:r>
+        <w:tab/>
+        <w:t>"PALISADE": {</w:t>
+      </w:r>
       <w:bookmarkStart w:id="0" w:name="_GoBack"/>
       <w:bookmarkEnd w:id="0"/>
     </w:p>
     <w:p>
       <w:pPr>
-        <w:pStyle w:val="ListParagraph"/>
-        <w:numPr>
-          <w:ilvl w:val="0"/>
-          <w:numId w:val="5"/>
-        </w:numPr>
-      </w:pPr>
-      <w:r>
-        <w:t>Build a community of HE users</w:t>
-      </w:r>
-    </w:p>
-    <w:p>
-      <w:pPr>
-        <w:pStyle w:val="ListParagraph"/>
-        <w:numPr>
-          <w:ilvl w:val="0"/>
-          <w:numId w:val="5"/>
-        </w:numPr>
-      </w:pPr>
-      <w:r>
-        <w:t>Drive adoption of HE</w:t>
-      </w:r>
-    </w:p>
-    <w:p/>
-    <w:p>
-      <w:pPr>
-        <w:pStyle w:val="Heading3"/>
-      </w:pPr>
-      <w:r>
-        <w:t>Next Steps: Compilers</w:t>
-      </w:r>
-    </w:p>
-    <w:p>
-      <w:r>
-        <w:t>Provide a foundation for automated HE-enabled code generation in the future</w:t>
-      </w:r>
-    </w:p>
-    <w:p/>
-    <w:p>
-      <w:pPr>
-        <w:pStyle w:val="Heading2"/>
-      </w:pPr>
-      <w:r>
-        <w:t>Configuration Profiles</w:t>
-      </w:r>
-    </w:p>
-    <w:p/>
-    <w:p>
-      <w:r>
-        <w:t>Why do we need configuration profiles?</w:t>
-      </w:r>
-    </w:p>
-    <w:p>
-      <w:r>
-        <w:t>The idea of a configura</w:t>
-      </w:r>
-      <w:r>
-        <w:t>tion profile is to provide</w:t>
-      </w:r>
-      <w:r>
-        <w:t xml:space="preserve"> a human-readable</w:t>
-      </w:r>
-      <w:r>
-        <w:t xml:space="preserve"> container of </w:t>
-      </w:r>
-      <w:r>
-        <w:t>both library-independent and library-dependent settings</w:t>
-      </w:r>
-      <w:r>
-        <w:t xml:space="preserve"> for HE.</w:t>
-      </w:r>
+        <w:spacing w:after="0" w:line="240" w:lineRule="auto"/>
+      </w:pPr>
+      <w:r>
+        <w:tab/>
+      </w:r>
+      <w:r>
+        <w:tab/>
+      </w:r>
+      <w:r>
+        <w:tab/>
+        <w:t>"Version": "1.2.0",</w:t>
+      </w:r>
+    </w:p>
+    <w:p>
+      <w:pPr>
+        <w:spacing w:after="0" w:line="240" w:lineRule="auto"/>
+      </w:pPr>
+      <w:r>
+        <w:tab/>
+      </w:r>
+      <w:r>
+        <w:tab/>
+      </w:r>
+      <w:r>
+        <w:tab/>
+        <w:t>"Configuration": {}</w:t>
+      </w:r>
+    </w:p>
+    <w:p>
+      <w:pPr>
+        <w:spacing w:after="0" w:line="240" w:lineRule="auto"/>
+      </w:pPr>
+      <w:r>
+        <w:tab/>
+      </w:r>
+      <w:r>
+        <w:tab/>
+        <w:t>},</w:t>
+      </w:r>
+    </w:p>
+    <w:p>
+      <w:pPr>
+        <w:spacing w:after="0" w:line="240" w:lineRule="auto"/>
+      </w:pPr>
+      <w:r>
+        <w:tab/>
+      </w:r>
+      <w:r>
+        <w:tab/>
+        <w:t>"SEAL": {</w:t>
+      </w:r>
+    </w:p>
+    <w:p>
+      <w:pPr>
+        <w:spacing w:after="0" w:line="240" w:lineRule="auto"/>
+      </w:pPr>
+      <w:r>
+        <w:tab/>
+      </w:r>
+      <w:r>
+        <w:tab/>
+      </w:r>
+      <w:r>
+        <w:tab/>
+        <w:t>"Version": "3.0",</w:t>
+      </w:r>
+    </w:p>
+    <w:p>
+      <w:pPr>
+        <w:spacing w:after="0" w:line="240" w:lineRule="auto"/>
+      </w:pPr>
+      <w:r>
+        <w:tab/>
+      </w:r>
+      <w:r>
+        <w:tab/>
+      </w:r>
+      <w:r>
+        <w:tab/>
+        <w:t>"Configuration": {}</w:t>
+      </w:r>
+    </w:p>
+    <w:p>
+      <w:pPr>
+        <w:spacing w:after="0" w:line="240" w:lineRule="auto"/>
+      </w:pPr>
+      <w:r>
+        <w:tab/>
+      </w:r>
+      <w:r>
+        <w:tab/>
+        <w:t>}</w:t>
+      </w:r>
+    </w:p>
+    <w:p>
+      <w:pPr>
+        <w:spacing w:after="0" w:line="240" w:lineRule="auto"/>
+      </w:pPr>
+      <w:r>
+        <w:tab/>
+        <w:t>}</w:t>
+      </w:r>
+    </w:p>
+    <w:p>
+      <w:pPr>
+        <w:spacing w:after="0" w:line="240" w:lineRule="auto"/>
+      </w:pPr>
+      <w:r>
+        <w:t>}</w:t>
+      </w:r>
+    </w:p>
+    <w:p>
       <w:r>
         <w:t xml:space="preserve"> </w:t>
       </w:r>
-      <w:r>
-        <w:t>This allows the rest of the</w:t>
-      </w:r>
-      <w:r>
-        <w:t xml:space="preserve"> </w:t>
-      </w:r>
-      <w:r>
-        <w:t>“</w:t>
-      </w:r>
-      <w:r>
-        <w:t>core</w:t>
-      </w:r>
-      <w:r>
-        <w:t>”</w:t>
-      </w:r>
-      <w:r>
-        <w:t xml:space="preserve"> API to be</w:t>
-      </w:r>
-      <w:r>
-        <w:t xml:space="preserve"> library/scheme agnostic.</w:t>
-      </w:r>
-    </w:p>
-    <w:p>
-      <w:r>
-        <w:t>A configuration profile is a JSON representation consisting of several groups of settings:</w:t>
-      </w:r>
-    </w:p>
-    <w:p>
-      <w:pPr>
-        <w:pStyle w:val="ListParagraph"/>
-        <w:numPr>
-          <w:ilvl w:val="0"/>
-          <w:numId w:val="7"/>
-        </w:numPr>
-      </w:pPr>
-      <w:r>
-        <w:t>Security</w:t>
-      </w:r>
-      <w:r>
-        <w:t xml:space="preserve"> </w:t>
-      </w:r>
-      <w:r>
-        <w:t>settings</w:t>
-      </w:r>
-      <w:r>
-        <w:t>. For most schemes, these are RLWE parameters. These parameters should reference the security standard using simple identifier strings.</w:t>
-      </w:r>
-      <w:r>
-        <w:t xml:space="preserve"> </w:t>
-      </w:r>
-      <w:r>
-        <w:t>An example:</w:t>
-      </w:r>
-    </w:p>
-    <w:p>
-      <w:pPr>
-        <w:pStyle w:val="ListParagraph"/>
-        <w:numPr>
-          <w:ilvl w:val="1"/>
-          <w:numId w:val="7"/>
-        </w:numPr>
-      </w:pPr>
-      <w:r>
-        <w:t>Security level: HEStd_128, HEStd_192, HEStd_256, Custom</w:t>
-      </w:r>
-    </w:p>
-    <w:p>
-      <w:pPr>
-        <w:pStyle w:val="ListParagraph"/>
-        <w:numPr>
-          <w:ilvl w:val="1"/>
-          <w:numId w:val="7"/>
-        </w:numPr>
-      </w:pPr>
-      <w:r>
-        <w:t>Secret ke</w:t>
-      </w:r>
-      <w:r>
-        <w:t>y distribution: ternary/error/uniform</w:t>
-      </w:r>
-    </w:p>
-    <w:p>
-      <w:pPr>
-        <w:pStyle w:val="ListParagraph"/>
-        <w:numPr>
-          <w:ilvl w:val="1"/>
-          <w:numId w:val="7"/>
-        </w:numPr>
-      </w:pPr>
-      <w:r>
-        <w:t>Ring dimension</w:t>
-      </w:r>
-    </w:p>
-    <w:p>
-      <w:pPr>
-        <w:pStyle w:val="ListParagraph"/>
-        <w:numPr>
-          <w:ilvl w:val="1"/>
-          <w:numId w:val="7"/>
-        </w:numPr>
-      </w:pPr>
-      <w:r>
-        <w:t>Gaussian error distribution parameter: e.g., 3.19</w:t>
-      </w:r>
-    </w:p>
-    <w:p>
-      <w:pPr>
-        <w:pStyle w:val="ListParagraph"/>
-        <w:numPr>
-          <w:ilvl w:val="0"/>
-          <w:numId w:val="7"/>
-        </w:numPr>
-      </w:pPr>
-      <w:r>
-        <w:t>Scheme</w:t>
-      </w:r>
-      <w:r>
-        <w:t xml:space="preserve"> identifier</w:t>
-      </w:r>
-      <w:r>
-        <w:t xml:space="preserve">: BGV, BFV, </w:t>
-      </w:r>
-      <w:r>
-        <w:t>CKKS (</w:t>
-      </w:r>
-      <w:r>
-        <w:t>HEAAN</w:t>
-      </w:r>
-      <w:r>
-        <w:t>)</w:t>
-      </w:r>
-    </w:p>
-    <w:p>
-      <w:pPr>
-        <w:pStyle w:val="ListParagraph"/>
-        <w:numPr>
-          <w:ilvl w:val="0"/>
-          <w:numId w:val="7"/>
-        </w:numPr>
-      </w:pPr>
-      <w:r>
-        <w:t>Standard scheme-specific parameters: Plaintext modulus (BGV/BFV)</w:t>
-      </w:r>
-    </w:p>
-    <w:p/>
-    <w:p/>
-    <w:p>
-      <w:r>
-        <w:t xml:space="preserve"> This can include scheme/library ID, and a parameter identifier string describing which parameters to use. The parameter identifier should follow a standard naming convention and either refer to the standard parameters directly, or to custom parameters implemented by the library only with some security level guarantee. The parameter identifier is a required field. The configuration can contain any additional number of library dependent settings.</w:t>
-      </w:r>
     </w:p>
     <w:p>
       <w:pPr>
         <w:spacing w:after="0"/>
       </w:pPr>
       <w:r>
-        <w:t>/*</w:t>
+        <w:t>Notes:</w:t>
       </w:r>
     </w:p>
     <w:p>
       <w:pPr>
         <w:spacing w:after="0"/>
       </w:pPr>
-      <w:r>
-        <w:t>{</w:t>
-      </w:r>
     </w:p>
     <w:p>
       <w:pPr>
         <w:spacing w:after="0"/>
       </w:pPr>
       <w:r>
-        <w:lastRenderedPageBreak/>
-        <w:t xml:space="preserve">    library_id: "SEAL v2.3",</w:t>
+        <w:t>Another attribute to specify is whether symmetric or asymmetric cryptography is used. Most schemes support both.</w:t>
       </w:r>
     </w:p>
     <w:p>
       <w:pPr>
         <w:spacing w:after="0"/>
       </w:pPr>
-      <w:r>
-        <w:t xml:space="preserve">    library_descriptor: ...,</w:t>
-      </w:r>
     </w:p>
     <w:p>
       <w:pPr>
         <w:spacing w:after="0"/>
       </w:pPr>
       <w:r>
-        <w:t xml:space="preserve">    param_id: "custom/hestd128_cyclotomic_8192_SEAL_1",</w:t>
-      </w:r>
-    </w:p>
-    <w:p>
-      <w:pPr>
-        <w:spacing w:after="0"/>
-      </w:pPr>
-      <w:r>
-        <w:t xml:space="preserve">    library_dep:</w:t>
-      </w:r>
-    </w:p>
-    <w:p>
-      <w:pPr>
-        <w:spacing w:after="0"/>
-      </w:pPr>
-      <w:r>
-        <w:t xml:space="preserve">        {</w:t>
-      </w:r>
-    </w:p>
-    <w:p>
-      <w:pPr>
-        <w:spacing w:after="0"/>
-      </w:pPr>
-      <w:r>
-        <w:t xml:space="preserve">            plain_modulus: ...</w:t>
-      </w:r>
-    </w:p>
-    <w:p>
-      <w:pPr>
-        <w:spacing w:after="0"/>
-      </w:pPr>
-      <w:r>
-        <w:t xml:space="preserve">            use_memory_pool: true</w:t>
-      </w:r>
-    </w:p>
-    <w:p>
-      <w:pPr>
-        <w:spacing w:after="0"/>
-      </w:pPr>
-      <w:r>
-        <w:t xml:space="preserve">            coeff_modulus: [ 0x123451, 0x132412341 ]</w:t>
-      </w:r>
-    </w:p>
-    <w:p>
-      <w:pPr>
-        <w:spacing w:after="0"/>
-      </w:pPr>
-      <w:r>
-        <w:t xml:space="preserve">        }</w:t>
-      </w:r>
-    </w:p>
-    <w:p>
-      <w:pPr>
-        <w:spacing w:after="0"/>
-      </w:pPr>
-      <w:r>
-        <w:t>}</w:t>
-      </w:r>
-    </w:p>
-    <w:p>
-      <w:pPr>
-        <w:spacing w:after="0"/>
-      </w:pPr>
-      <w:r>
-        <w:t>*/</w:t>
-      </w:r>
-    </w:p>
-    <w:p>
-      <w:pPr>
-        <w:spacing w:after="0"/>
-      </w:pPr>
-    </w:p>
-    <w:p>
-      <w:pPr>
-        <w:spacing w:after="0"/>
-      </w:pPr>
-      <w:r>
-        <w:t>Another attribute to specify is whether symmetric or asymmetric cryptography is used. Most schemes support both.</w:t>
-      </w:r>
-    </w:p>
-    <w:p>
-      <w:pPr>
-        <w:spacing w:after="0"/>
-      </w:pPr>
-    </w:p>
-    <w:p>
-      <w:pPr>
-        <w:spacing w:after="0"/>
-      </w:pPr>
-      <w:r>
-        <w:t xml:space="preserve">Evaluation/Galois keys are merged with public keys. Multiplication without relinearization would be described in </w:t>
+        <w:t xml:space="preserve">Evaluation/Galois keys are merged with public keys. Multiplication without </w:t>
+      </w:r>
+      <w:proofErr w:type="spellStart"/>
+      <w:r>
+        <w:t>relinearization</w:t>
+      </w:r>
+      <w:proofErr w:type="spellEnd"/>
+      <w:r>
+        <w:t xml:space="preserve"> would be described in </w:t>
       </w:r>
       <w:r>
         <w:rPr>
@@ -779,7 +1163,15 @@
         <w:pStyle w:val="Heading2"/>
       </w:pPr>
       <w:r>
-        <w:t>API git repo</w:t>
+        <w:t xml:space="preserve">API </w:t>
+      </w:r>
+      <w:proofErr w:type="spellStart"/>
+      <w:r>
+        <w:t>git</w:t>
+      </w:r>
+      <w:proofErr w:type="spellEnd"/>
+      <w:r>
+        <w:t xml:space="preserve"> repo</w:t>
       </w:r>
     </w:p>
     <w:p>
@@ -808,6 +1200,7 @@
     <w:p/>
     <w:p>
       <w:r>
+        <w:lastRenderedPageBreak/>
         <w:t>C++ header file containing function declarations</w:t>
       </w:r>
       <w:r>
@@ -817,12 +1210,67 @@
         <w:t>.</w:t>
       </w:r>
       <w:r>
-        <w:t xml:space="preserve"> Three classes at least: HEContext, HEPlaintext, HECiphertext. HEContext is a wrapper for configuration profile and keys. HEPlaintext and HECiphertext are wrappers for library specific implementations of the concrete classes.</w:t>
-      </w:r>
-    </w:p>
-    <w:p>
-      <w:r>
-        <w:t>HEContext contains:</w:t>
+        <w:t xml:space="preserve"> Three classes at least: </w:t>
+      </w:r>
+      <w:proofErr w:type="spellStart"/>
+      <w:r>
+        <w:t>HEContext</w:t>
+      </w:r>
+      <w:proofErr w:type="spellEnd"/>
+      <w:r>
+        <w:t xml:space="preserve">, </w:t>
+      </w:r>
+      <w:proofErr w:type="spellStart"/>
+      <w:r>
+        <w:t>HEPlaintext</w:t>
+      </w:r>
+      <w:proofErr w:type="spellEnd"/>
+      <w:r>
+        <w:t xml:space="preserve">, </w:t>
+      </w:r>
+      <w:proofErr w:type="spellStart"/>
+      <w:proofErr w:type="gramStart"/>
+      <w:r>
+        <w:t>HECiphertext</w:t>
+      </w:r>
+      <w:proofErr w:type="spellEnd"/>
+      <w:proofErr w:type="gramEnd"/>
+      <w:r>
+        <w:t xml:space="preserve">. </w:t>
+      </w:r>
+      <w:proofErr w:type="spellStart"/>
+      <w:r>
+        <w:t>HEContext</w:t>
+      </w:r>
+      <w:proofErr w:type="spellEnd"/>
+      <w:r>
+        <w:t xml:space="preserve"> is a wrapper for configuration profile and keys. </w:t>
+      </w:r>
+      <w:proofErr w:type="spellStart"/>
+      <w:r>
+        <w:t>HEPlaintext</w:t>
+      </w:r>
+      <w:proofErr w:type="spellEnd"/>
+      <w:r>
+        <w:t xml:space="preserve"> and </w:t>
+      </w:r>
+      <w:proofErr w:type="spellStart"/>
+      <w:r>
+        <w:t>HECiphertext</w:t>
+      </w:r>
+      <w:proofErr w:type="spellEnd"/>
+      <w:r>
+        <w:t xml:space="preserve"> are wrappers for library specific implementations of the concrete classes.</w:t>
+      </w:r>
+    </w:p>
+    <w:p>
+      <w:proofErr w:type="spellStart"/>
+      <w:r>
+        <w:t>HEContext</w:t>
+      </w:r>
+      <w:proofErr w:type="spellEnd"/>
+      <w:r>
+        <w:t xml:space="preserve"> contains:</w:t>
       </w:r>
     </w:p>
     <w:p>
@@ -833,8 +1281,13 @@
           <w:numId w:val="2"/>
         </w:numPr>
       </w:pPr>
-      <w:r>
-        <w:t>LoadProfile mechanism to load library specific configurations/settings</w:t>
+      <w:proofErr w:type="spellStart"/>
+      <w:r>
+        <w:t>LoadProfile</w:t>
+      </w:r>
+      <w:proofErr w:type="spellEnd"/>
+      <w:r>
+        <w:t xml:space="preserve"> mechanism to load library specific configurations/settings</w:t>
       </w:r>
     </w:p>
     <w:p>
@@ -846,7 +1299,15 @@
         </w:numPr>
       </w:pPr>
       <w:r>
-        <w:t>Serialization and deserialization of keys, ciphertexts, plaintexts</w:t>
+        <w:t xml:space="preserve">Serialization and deserialization of keys, </w:t>
+      </w:r>
+      <w:proofErr w:type="spellStart"/>
+      <w:r>
+        <w:t>ciphertexts</w:t>
+      </w:r>
+      <w:proofErr w:type="spellEnd"/>
+      <w:r>
+        <w:t>, plaintexts</w:t>
       </w:r>
     </w:p>
     <w:p>
@@ -863,7 +1324,39 @@
     </w:p>
     <w:p>
       <w:r>
-        <w:t>Our goal is not to create new classes for each type of object (e.g. keys), but instead keep them encapsulated by HEContext. The only classes exposed are HEContext, HECiphertext, and HEPlaintext, which represent the actual data.</w:t>
+        <w:t xml:space="preserve">Our goal is not to create new classes for each type of object (e.g. keys), but instead keep them encapsulated by </w:t>
+      </w:r>
+      <w:proofErr w:type="spellStart"/>
+      <w:r>
+        <w:t>HEContext</w:t>
+      </w:r>
+      <w:proofErr w:type="spellEnd"/>
+      <w:r>
+        <w:t xml:space="preserve">. The only classes exposed are </w:t>
+      </w:r>
+      <w:proofErr w:type="spellStart"/>
+      <w:r>
+        <w:t>HEContext</w:t>
+      </w:r>
+      <w:proofErr w:type="spellEnd"/>
+      <w:r>
+        <w:t xml:space="preserve">, </w:t>
+      </w:r>
+      <w:proofErr w:type="spellStart"/>
+      <w:r>
+        <w:t>HECiphertext</w:t>
+      </w:r>
+      <w:proofErr w:type="spellEnd"/>
+      <w:r>
+        <w:t xml:space="preserve">, and </w:t>
+      </w:r>
+      <w:proofErr w:type="spellStart"/>
+      <w:r>
+        <w:t>HEPlaintext</w:t>
+      </w:r>
+      <w:proofErr w:type="spellEnd"/>
+      <w:r>
+        <w:t>, which represent the actual data.</w:t>
       </w:r>
     </w:p>
     <w:p/>
@@ -878,30 +1371,101 @@
     <w:p/>
     <w:p>
       <w:r>
+        <w:t>We will need to support library interoperability. Motivating example: cloud computing.</w:t>
+      </w:r>
+      <w:r>
+        <w:t xml:space="preserve"> The data may get encrypted using different libraries, platforms, etc.</w:t>
+      </w:r>
+    </w:p>
+    <w:p>
+      <w:r>
+        <w:t>We need to define a standard format (like X.509) that serializable objects can be exported to and imported from in various libraries.</w:t>
+      </w:r>
+    </w:p>
+    <w:p>
+      <w:r>
+        <w:t xml:space="preserve">Ideally all library/scheme-specific parameters would be encapsulated in the configuration profiles, and the serialization format would simply deal with storing the </w:t>
+      </w:r>
+      <w:proofErr w:type="spellStart"/>
+      <w:r>
+        <w:t>ciphertext</w:t>
+      </w:r>
+      <w:proofErr w:type="spellEnd"/>
+      <w:r>
+        <w:t xml:space="preserve"> a</w:t>
+      </w:r>
+      <w:r>
+        <w:t>nd key polyn</w:t>
+      </w:r>
+      <w:r>
+        <w:t>omials.</w:t>
+      </w:r>
+      <w:r>
+        <w:t xml:space="preserve"> </w:t>
+      </w:r>
+    </w:p>
+    <w:p/>
+    <w:p>
+      <w:pPr>
+        <w:pStyle w:val="Heading2"/>
+      </w:pPr>
+      <w:r>
+        <w:t>API Specification Extensions</w:t>
+      </w:r>
+    </w:p>
+    <w:p/>
+    <w:p>
+      <w:r>
+        <w:t>If any changes to function signatures are needed, an extension document can be created.</w:t>
+      </w:r>
+    </w:p>
+    <w:p/>
+    <w:p>
+      <w:pPr>
+        <w:spacing w:after="0"/>
+      </w:pPr>
+    </w:p>
+    <w:p>
+      <w:pPr>
+        <w:spacing w:after="0"/>
+      </w:pPr>
+    </w:p>
+    <w:p>
+      <w:pPr>
+        <w:pStyle w:val="Heading2"/>
+      </w:pPr>
+      <w:r>
+        <w:t>Supporting Multiple Keys</w:t>
+      </w:r>
+    </w:p>
+    <w:p/>
+    <w:p>
+      <w:r>
+        <w:t xml:space="preserve">We assume that each secret key carries a unique identifier (e.g. a hash). All objects derived from this secret key (public key, evaluation keys, </w:t>
+      </w:r>
+      <w:proofErr w:type="spellStart"/>
+      <w:r>
+        <w:t>ciphertexts</w:t>
+      </w:r>
+      <w:proofErr w:type="spellEnd"/>
+      <w:r>
+        <w:t>) will carry this identifier.</w:t>
+      </w:r>
+    </w:p>
+    <w:p/>
+    <w:p>
+      <w:pPr>
+        <w:pStyle w:val="Heading2"/>
+      </w:pPr>
+      <w:r>
+        <w:t>Wrapper Implementations</w:t>
+      </w:r>
+    </w:p>
+    <w:p/>
+    <w:p>
+      <w:r>
         <w:lastRenderedPageBreak/>
-        <w:t>We will need to support library interoperability. Motivating example: cloud computing.</w:t>
-      </w:r>
-      <w:r>
-        <w:t xml:space="preserve"> The data may get encrypted using different libraries, platforms, etc.</w:t>
-      </w:r>
-    </w:p>
-    <w:p>
-      <w:r>
-        <w:t>We need to define a standard format (like X.509) that serializable objects can be exported to and imported from in various libraries.</w:t>
-      </w:r>
-    </w:p>
-    <w:p>
-      <w:r>
-        <w:t>Ideally all library/scheme-specific parameters would be encapsulated in the configuration profiles, and the serialization format would simply deal with storing the ciphertext a</w:t>
-      </w:r>
-      <w:r>
-        <w:t>nd key polyn</w:t>
-      </w:r>
-      <w:r>
-        <w:t>omials.</w:t>
-      </w:r>
-      <w:r>
-        <w:t xml:space="preserve"> </w:t>
+        <w:t>The actual implementations conforming to the API standard specification have to be added to each library by the library developers. These implementations can come in the form of wrappers, targeting any language such as C++ or Python.</w:t>
       </w:r>
     </w:p>
     <w:p/>
@@ -910,68 +1474,21 @@
         <w:pStyle w:val="Heading2"/>
       </w:pPr>
       <w:r>
-        <w:t>API Specification Extensions</w:t>
+        <w:t>Examples</w:t>
       </w:r>
     </w:p>
     <w:p/>
     <w:p>
       <w:r>
-        <w:t>If any changes to function signatures are needed, an extension document can be created.</w:t>
-      </w:r>
-    </w:p>
-    <w:p/>
-    <w:p>
-      <w:pPr>
-        <w:spacing w:after="0"/>
-      </w:pPr>
-    </w:p>
-    <w:p>
-      <w:pPr>
-        <w:spacing w:after="0"/>
-      </w:pPr>
-    </w:p>
-    <w:p>
-      <w:pPr>
-        <w:pStyle w:val="Heading2"/>
-      </w:pPr>
-      <w:r>
-        <w:t>Supporting Multiple Keys</w:t>
-      </w:r>
-    </w:p>
-    <w:p/>
-    <w:p>
-      <w:r>
-        <w:t>We assume that each secret key carries a unique identifier (e.g. a hash). All objects derived from this secret key (public key, evaluation keys, ciphertexts) will carry this identifier.</w:t>
-      </w:r>
-    </w:p>
-    <w:p/>
-    <w:p>
-      <w:pPr>
-        <w:pStyle w:val="Heading2"/>
-      </w:pPr>
-      <w:r>
-        <w:t>Wrapper Implementations</w:t>
-      </w:r>
-    </w:p>
-    <w:p/>
-    <w:p>
-      <w:r>
-        <w:t>The actual implementations conforming to the API standard specification have to be added to each library by the library developers. These implementations can come in the form of wrappers, targeting any language such as C++ or Python.</w:t>
-      </w:r>
-    </w:p>
-    <w:p/>
-    <w:p>
-      <w:pPr>
-        <w:pStyle w:val="Heading2"/>
-      </w:pPr>
-      <w:r>
-        <w:t>Examples</w:t>
-      </w:r>
-    </w:p>
-    <w:p/>
-    <w:p>
-      <w:r>
-        <w:t>Several examples using the API with different libraries will be made publicly available, for instance, Python scripts that look the same but call different libraries to perform their task. The examples will be uploaded to the HEStdAPI repository.</w:t>
+        <w:t xml:space="preserve">Several examples using the API with different libraries will be made publicly available, for instance, Python scripts that look the same but call different libraries to perform their task. The examples will be uploaded to the </w:t>
+      </w:r>
+      <w:proofErr w:type="spellStart"/>
+      <w:r>
+        <w:t>HEStdAPI</w:t>
+      </w:r>
+      <w:proofErr w:type="spellEnd"/>
+      <w:r>
+        <w:t xml:space="preserve"> repository.</w:t>
       </w:r>
     </w:p>
     <w:sectPr>
@@ -1008,7 +1525,7 @@
         <w:ind w:left="1440" w:hanging="360"/>
       </w:pPr>
     </w:lvl>
-    <w:lvl w:ilvl="2" w:tplc="0409001B" w:tentative="1">
+    <w:lvl w:ilvl="2" w:tplc="0409001B">
       <w:start w:val="1"/>
       <w:numFmt w:val="lowerRoman"/>
       <w:lvlText w:val="%3."/>

</xml_diff>

<commit_message>
Added pseudocode for API
</commit_message>
<xml_diff>
--- a/doc/API.docx
+++ b/doc/API.docx
@@ -7,6 +7,8 @@
         <w:pStyle w:val="Title"/>
         <w:jc w:val="center"/>
       </w:pPr>
+      <w:bookmarkStart w:id="0" w:name="_GoBack"/>
+      <w:bookmarkEnd w:id="0"/>
       <w:r>
         <w:t>Homomorphic Encryption Standard API</w:t>
       </w:r>
@@ -984,8 +986,6 @@
         <w:tab/>
         <w:t>"PALISADE": {</w:t>
       </w:r>
-      <w:bookmarkStart w:id="0" w:name="_GoBack"/>
-      <w:bookmarkEnd w:id="0"/>
     </w:p>
     <w:p>
       <w:pPr>
@@ -1201,105 +1201,869 @@
     <w:p>
       <w:r>
         <w:lastRenderedPageBreak/>
-        <w:t>C++ header file containing function declarations</w:t>
-      </w:r>
-      <w:r>
-        <w:t xml:space="preserve"> (template) and class declarations</w:t>
-      </w:r>
+        <w:t>The API specifies required classes and methods for performing homomorphic encryption operations.</w:t>
+      </w:r>
+      <w:r>
+        <w:t xml:space="preserve"> The classes </w:t>
+      </w:r>
+      <w:r>
+        <w:t xml:space="preserve">are </w:t>
+      </w:r>
+      <w:proofErr w:type="spellStart"/>
+      <w:r>
+        <w:t>Ciphertext</w:t>
+      </w:r>
+      <w:proofErr w:type="spellEnd"/>
+      <w:r>
+        <w:t xml:space="preserve">, Plaintext, and Context. The API specifies conversions and operations between Plaintext and </w:t>
+      </w:r>
+      <w:proofErr w:type="spellStart"/>
+      <w:r>
+        <w:t>Ciphertext</w:t>
+      </w:r>
+      <w:proofErr w:type="spellEnd"/>
       <w:r>
         <w:t>.</w:t>
       </w:r>
       <w:r>
-        <w:t xml:space="preserve"> Three classes at least: </w:t>
-      </w:r>
-      <w:proofErr w:type="spellStart"/>
-      <w:r>
-        <w:t>HEContext</w:t>
-      </w:r>
-      <w:proofErr w:type="spellEnd"/>
-      <w:r>
-        <w:t xml:space="preserve">, </w:t>
-      </w:r>
-      <w:proofErr w:type="spellStart"/>
-      <w:r>
-        <w:t>HEPlaintext</w:t>
-      </w:r>
-      <w:proofErr w:type="spellEnd"/>
-      <w:r>
-        <w:t xml:space="preserve">, </w:t>
+        <w:t xml:space="preserve"> </w:t>
+      </w:r>
+    </w:p>
+    <w:p>
+      <w:r>
+        <w:t>The Context encapsulates parameters, keys, and library-specific details.</w:t>
+      </w:r>
+      <w:r>
+        <w:t xml:space="preserve"> The secret, public, and evaluation (multiplication and rotation) keys are </w:t>
+      </w:r>
+      <w:r>
+        <w:t>referenced using unique secret-key-specific identifie</w:t>
+      </w:r>
+      <w:r>
+        <w:t>rs. The benefit of this approach is that it hides the details of key representation.</w:t>
+      </w:r>
+    </w:p>
+    <w:p>
+      <w:r>
+        <w:t>The</w:t>
+      </w:r>
+      <w:r>
+        <w:t xml:space="preserve"> API</w:t>
+      </w:r>
+      <w:r>
+        <w:t xml:space="preserve"> </w:t>
+      </w:r>
+      <w:r>
+        <w:t xml:space="preserve">specifies serialization and deserialization methods for configuration profiles, keys, </w:t>
+      </w:r>
+      <w:proofErr w:type="spellStart"/>
+      <w:r>
+        <w:t>ciphertexts</w:t>
+      </w:r>
+      <w:proofErr w:type="spellEnd"/>
+      <w:r>
+        <w:t>, and plaintexts.</w:t>
+      </w:r>
+      <w:r>
+        <w:t xml:space="preserve"> The serialization format for these objects is library-specific and not described in the API</w:t>
+      </w:r>
+      <w:r>
+        <w:t xml:space="preserve"> specifications</w:t>
+      </w:r>
+      <w:r>
+        <w:t>.</w:t>
+      </w:r>
+    </w:p>
+    <w:p/>
+    <w:p>
+      <w:pPr>
+        <w:pStyle w:val="Heading2"/>
+      </w:pPr>
+      <w:r>
+        <w:t>Pseudocode</w:t>
+      </w:r>
+    </w:p>
+    <w:p>
+      <w:pPr>
+        <w:spacing w:after="0" w:line="240" w:lineRule="auto"/>
+      </w:pPr>
+    </w:p>
+    <w:p>
+      <w:pPr>
+        <w:spacing w:after="0" w:line="240" w:lineRule="auto"/>
+      </w:pPr>
+      <w:r>
+        <w:t>Global functions</w:t>
+      </w:r>
+    </w:p>
+    <w:p>
+      <w:pPr>
+        <w:spacing w:after="0" w:line="240" w:lineRule="auto"/>
+      </w:pPr>
+    </w:p>
+    <w:p>
+      <w:pPr>
+        <w:spacing w:after="0" w:line="240" w:lineRule="auto"/>
+      </w:pPr>
+      <w:r>
+        <w:t xml:space="preserve">Context* </w:t>
       </w:r>
       <w:proofErr w:type="spellStart"/>
       <w:proofErr w:type="gramStart"/>
       <w:r>
-        <w:t>HECiphertext</w:t>
-      </w:r>
-      <w:proofErr w:type="spellEnd"/>
+        <w:t>ReadContext</w:t>
+      </w:r>
+      <w:proofErr w:type="spellEnd"/>
+      <w:r>
+        <w:t>(</w:t>
+      </w:r>
       <w:proofErr w:type="gramEnd"/>
       <w:r>
-        <w:t xml:space="preserve">. </w:t>
-      </w:r>
-      <w:proofErr w:type="spellStart"/>
-      <w:r>
-        <w:t>HEContext</w:t>
-      </w:r>
-      <w:proofErr w:type="spellEnd"/>
-      <w:r>
-        <w:t xml:space="preserve"> is a wrapper for configuration profile and keys. </w:t>
-      </w:r>
-      <w:proofErr w:type="spellStart"/>
-      <w:r>
-        <w:t>HEPlaintext</w:t>
-      </w:r>
-      <w:proofErr w:type="spellEnd"/>
-      <w:r>
-        <w:t xml:space="preserve"> and </w:t>
-      </w:r>
-      <w:proofErr w:type="spellStart"/>
-      <w:r>
-        <w:t>HECiphertext</w:t>
-      </w:r>
-      <w:proofErr w:type="spellEnd"/>
-      <w:r>
-        <w:t xml:space="preserve"> are wrappers for library specific implementations of the concrete classes.</w:t>
-      </w:r>
-    </w:p>
-    <w:p>
-      <w:proofErr w:type="spellStart"/>
-      <w:r>
-        <w:t>HEContext</w:t>
-      </w:r>
-      <w:proofErr w:type="spellEnd"/>
-      <w:r>
-        <w:t xml:space="preserve"> contains:</w:t>
-      </w:r>
-    </w:p>
-    <w:p>
-      <w:pPr>
-        <w:pStyle w:val="ListParagraph"/>
-        <w:numPr>
-          <w:ilvl w:val="0"/>
-          <w:numId w:val="2"/>
-        </w:numPr>
-      </w:pPr>
-      <w:proofErr w:type="spellStart"/>
-      <w:r>
-        <w:t>LoadProfile</w:t>
-      </w:r>
-      <w:proofErr w:type="spellEnd"/>
-      <w:r>
-        <w:t xml:space="preserve"> mechanism to load library specific configurations/settings</w:t>
-      </w:r>
-    </w:p>
-    <w:p>
-      <w:pPr>
-        <w:pStyle w:val="ListParagraph"/>
-        <w:numPr>
-          <w:ilvl w:val="0"/>
-          <w:numId w:val="2"/>
-        </w:numPr>
-      </w:pPr>
-      <w:r>
-        <w:t xml:space="preserve">Serialization and deserialization of keys, </w:t>
+        <w:t>stream)</w:t>
+      </w:r>
+    </w:p>
+    <w:p>
+      <w:pPr>
+        <w:spacing w:after="0" w:line="240" w:lineRule="auto"/>
+      </w:pPr>
+      <w:r>
+        <w:t xml:space="preserve">Context* </w:t>
+      </w:r>
+      <w:proofErr w:type="spellStart"/>
+      <w:proofErr w:type="gramStart"/>
+      <w:r>
+        <w:t>CreateContextFromProfile</w:t>
+      </w:r>
+      <w:proofErr w:type="spellEnd"/>
+      <w:r>
+        <w:t>(</w:t>
+      </w:r>
+      <w:proofErr w:type="gramEnd"/>
+      <w:r>
+        <w:t xml:space="preserve">stream) </w:t>
+      </w:r>
+    </w:p>
+    <w:p>
+      <w:pPr>
+        <w:spacing w:after="0" w:line="240" w:lineRule="auto"/>
+      </w:pPr>
+    </w:p>
+    <w:p>
+      <w:pPr>
+        <w:spacing w:after="0" w:line="240" w:lineRule="auto"/>
+      </w:pPr>
+      <w:r>
+        <w:t>CONTEXT CLASS</w:t>
+      </w:r>
+    </w:p>
+    <w:p>
+      <w:pPr>
+        <w:spacing w:after="0" w:line="240" w:lineRule="auto"/>
+      </w:pPr>
+    </w:p>
+    <w:p>
+      <w:pPr>
+        <w:spacing w:after="0" w:line="240" w:lineRule="auto"/>
+      </w:pPr>
+      <w:proofErr w:type="gramStart"/>
+      <w:r>
+        <w:t>bool</w:t>
+      </w:r>
+      <w:proofErr w:type="gramEnd"/>
+      <w:r>
+        <w:t xml:space="preserve"> </w:t>
+      </w:r>
+      <w:proofErr w:type="spellStart"/>
+      <w:r>
+        <w:t>WriteContext</w:t>
+      </w:r>
+      <w:proofErr w:type="spellEnd"/>
+      <w:r>
+        <w:t>(stream)</w:t>
+      </w:r>
+    </w:p>
+    <w:p>
+      <w:pPr>
+        <w:spacing w:after="0" w:line="240" w:lineRule="auto"/>
+      </w:pPr>
+      <w:proofErr w:type="spellStart"/>
+      <w:proofErr w:type="gramStart"/>
+      <w:r>
+        <w:t>WriteProfile</w:t>
+      </w:r>
+      <w:proofErr w:type="spellEnd"/>
+      <w:r>
+        <w:t>(</w:t>
+      </w:r>
+      <w:proofErr w:type="gramEnd"/>
+      <w:r>
+        <w:t>stream)</w:t>
+      </w:r>
+    </w:p>
+    <w:p>
+      <w:pPr>
+        <w:spacing w:after="0" w:line="240" w:lineRule="auto"/>
+      </w:pPr>
+    </w:p>
+    <w:p>
+      <w:pPr>
+        <w:spacing w:after="0" w:line="240" w:lineRule="auto"/>
+      </w:pPr>
+      <w:proofErr w:type="spellStart"/>
+      <w:proofErr w:type="gramStart"/>
+      <w:r>
+        <w:t>keyID</w:t>
+      </w:r>
+      <w:proofErr w:type="spellEnd"/>
+      <w:proofErr w:type="gramEnd"/>
+      <w:r>
+        <w:t xml:space="preserve"> </w:t>
+      </w:r>
+      <w:proofErr w:type="spellStart"/>
+      <w:r>
+        <w:t>KeyGen</w:t>
+      </w:r>
+      <w:proofErr w:type="spellEnd"/>
+      <w:r>
+        <w:t>() // secret and public keys are generated</w:t>
+      </w:r>
+    </w:p>
+    <w:p>
+      <w:pPr>
+        <w:spacing w:after="0" w:line="240" w:lineRule="auto"/>
+      </w:pPr>
+      <w:proofErr w:type="spellStart"/>
+      <w:proofErr w:type="gramStart"/>
+      <w:r>
+        <w:t>keyID</w:t>
+      </w:r>
+      <w:proofErr w:type="spellEnd"/>
+      <w:proofErr w:type="gramEnd"/>
+      <w:r>
+        <w:t xml:space="preserve"> </w:t>
+      </w:r>
+      <w:proofErr w:type="spellStart"/>
+      <w:r>
+        <w:t>KeyGenSK</w:t>
+      </w:r>
+      <w:proofErr w:type="spellEnd"/>
+      <w:r>
+        <w:t>()</w:t>
+      </w:r>
+    </w:p>
+    <w:p>
+      <w:pPr>
+        <w:spacing w:after="0" w:line="240" w:lineRule="auto"/>
+      </w:pPr>
+      <w:proofErr w:type="spellStart"/>
+      <w:proofErr w:type="gramStart"/>
+      <w:r>
+        <w:t>KeyGenPK</w:t>
+      </w:r>
+      <w:proofErr w:type="spellEnd"/>
+      <w:r>
+        <w:t>(</w:t>
+      </w:r>
+      <w:proofErr w:type="spellStart"/>
+      <w:proofErr w:type="gramEnd"/>
+      <w:r>
+        <w:t>keyID</w:t>
+      </w:r>
+      <w:proofErr w:type="spellEnd"/>
+      <w:r>
+        <w:t>)</w:t>
+      </w:r>
+    </w:p>
+    <w:p>
+      <w:pPr>
+        <w:spacing w:after="0" w:line="240" w:lineRule="auto"/>
+      </w:pPr>
+    </w:p>
+    <w:p>
+      <w:pPr>
+        <w:spacing w:after="0" w:line="240" w:lineRule="auto"/>
+      </w:pPr>
+      <w:proofErr w:type="spellStart"/>
+      <w:proofErr w:type="gramStart"/>
+      <w:r>
+        <w:t>keyID</w:t>
+      </w:r>
+      <w:proofErr w:type="spellEnd"/>
+      <w:proofErr w:type="gramEnd"/>
+      <w:r>
+        <w:t xml:space="preserve"> </w:t>
+      </w:r>
+      <w:proofErr w:type="spellStart"/>
+      <w:r>
+        <w:t>ReadSK</w:t>
+      </w:r>
+      <w:proofErr w:type="spellEnd"/>
+      <w:r>
+        <w:t>(stream)</w:t>
+      </w:r>
+    </w:p>
+    <w:p>
+      <w:pPr>
+        <w:spacing w:after="0" w:line="240" w:lineRule="auto"/>
+      </w:pPr>
+      <w:proofErr w:type="spellStart"/>
+      <w:proofErr w:type="gramStart"/>
+      <w:r>
+        <w:t>WriteSK</w:t>
+      </w:r>
+      <w:proofErr w:type="spellEnd"/>
+      <w:r>
+        <w:t>(</w:t>
+      </w:r>
+      <w:proofErr w:type="spellStart"/>
+      <w:proofErr w:type="gramEnd"/>
+      <w:r>
+        <w:t>keyID,stream</w:t>
+      </w:r>
+      <w:proofErr w:type="spellEnd"/>
+      <w:r>
+        <w:t>)</w:t>
+      </w:r>
+    </w:p>
+    <w:p>
+      <w:pPr>
+        <w:spacing w:after="0" w:line="240" w:lineRule="auto"/>
+      </w:pPr>
+      <w:proofErr w:type="spellStart"/>
+      <w:proofErr w:type="gramStart"/>
+      <w:r>
+        <w:t>keyID</w:t>
+      </w:r>
+      <w:proofErr w:type="spellEnd"/>
+      <w:proofErr w:type="gramEnd"/>
+      <w:r>
+        <w:t xml:space="preserve"> </w:t>
+      </w:r>
+      <w:proofErr w:type="spellStart"/>
+      <w:r>
+        <w:t>ReadPK</w:t>
+      </w:r>
+      <w:proofErr w:type="spellEnd"/>
+      <w:r>
+        <w:t>(stream)</w:t>
+      </w:r>
+    </w:p>
+    <w:p>
+      <w:pPr>
+        <w:spacing w:after="0" w:line="240" w:lineRule="auto"/>
+      </w:pPr>
+      <w:proofErr w:type="spellStart"/>
+      <w:proofErr w:type="gramStart"/>
+      <w:r>
+        <w:t>WritePK</w:t>
+      </w:r>
+      <w:proofErr w:type="spellEnd"/>
+      <w:r>
+        <w:t>(</w:t>
+      </w:r>
+      <w:proofErr w:type="gramEnd"/>
+      <w:r>
+        <w:t>stream)</w:t>
+      </w:r>
+    </w:p>
+    <w:p>
+      <w:pPr>
+        <w:spacing w:after="0" w:line="240" w:lineRule="auto"/>
+      </w:pPr>
+    </w:p>
+    <w:p>
+      <w:pPr>
+        <w:spacing w:after="0" w:line="240" w:lineRule="auto"/>
+      </w:pPr>
+      <w:proofErr w:type="gramStart"/>
+      <w:r>
+        <w:t>bool</w:t>
+      </w:r>
+      <w:proofErr w:type="gramEnd"/>
+      <w:r>
+        <w:t xml:space="preserve"> </w:t>
+      </w:r>
+      <w:proofErr w:type="spellStart"/>
+      <w:r>
+        <w:t>ReadCiphertext</w:t>
+      </w:r>
+      <w:proofErr w:type="spellEnd"/>
+      <w:r>
+        <w:t xml:space="preserve">(stream, </w:t>
+      </w:r>
+      <w:proofErr w:type="spellStart"/>
+      <w:r>
+        <w:t>Ciphertext</w:t>
+      </w:r>
+      <w:proofErr w:type="spellEnd"/>
+      <w:r>
+        <w:t>*)</w:t>
+      </w:r>
+    </w:p>
+    <w:p>
+      <w:pPr>
+        <w:spacing w:after="0" w:line="240" w:lineRule="auto"/>
+      </w:pPr>
+      <w:proofErr w:type="gramStart"/>
+      <w:r>
+        <w:t>bool</w:t>
+      </w:r>
+      <w:proofErr w:type="gramEnd"/>
+      <w:r>
+        <w:t xml:space="preserve"> </w:t>
+      </w:r>
+      <w:proofErr w:type="spellStart"/>
+      <w:r>
+        <w:t>WriteCiphertext</w:t>
+      </w:r>
+      <w:proofErr w:type="spellEnd"/>
+      <w:r>
+        <w:t>(</w:t>
+      </w:r>
+      <w:proofErr w:type="spellStart"/>
+      <w:r>
+        <w:t>Ciphertext</w:t>
+      </w:r>
+      <w:proofErr w:type="spellEnd"/>
+      <w:r>
+        <w:t>*, stream)</w:t>
+      </w:r>
+    </w:p>
+    <w:p>
+      <w:pPr>
+        <w:spacing w:after="0" w:line="240" w:lineRule="auto"/>
+      </w:pPr>
+      <w:proofErr w:type="gramStart"/>
+      <w:r>
+        <w:t>bool</w:t>
+      </w:r>
+      <w:proofErr w:type="gramEnd"/>
+      <w:r>
+        <w:t xml:space="preserve"> </w:t>
+      </w:r>
+      <w:proofErr w:type="spellStart"/>
+      <w:r>
+        <w:t>ReadPlaintext</w:t>
+      </w:r>
+      <w:proofErr w:type="spellEnd"/>
+      <w:r>
+        <w:t>(stream, Plaintext*)</w:t>
+      </w:r>
+    </w:p>
+    <w:p>
+      <w:pPr>
+        <w:spacing w:after="0" w:line="240" w:lineRule="auto"/>
+      </w:pPr>
+      <w:proofErr w:type="gramStart"/>
+      <w:r>
+        <w:t>bool</w:t>
+      </w:r>
+      <w:proofErr w:type="gramEnd"/>
+      <w:r>
+        <w:t xml:space="preserve"> </w:t>
+      </w:r>
+      <w:proofErr w:type="spellStart"/>
+      <w:r>
+        <w:t>WritePlaintext</w:t>
+      </w:r>
+      <w:proofErr w:type="spellEnd"/>
+      <w:r>
+        <w:t>(Plaintext*, stream)</w:t>
+      </w:r>
+    </w:p>
+    <w:p>
+      <w:pPr>
+        <w:spacing w:after="0" w:line="240" w:lineRule="auto"/>
+      </w:pPr>
+    </w:p>
+    <w:p>
+      <w:pPr>
+        <w:spacing w:after="0" w:line="240" w:lineRule="auto"/>
+      </w:pPr>
+      <w:proofErr w:type="gramStart"/>
+      <w:r>
+        <w:t>Encrypt(</w:t>
+      </w:r>
+      <w:proofErr w:type="spellStart"/>
+      <w:proofErr w:type="gramEnd"/>
+      <w:r>
+        <w:t>keyID</w:t>
+      </w:r>
+      <w:proofErr w:type="spellEnd"/>
+      <w:r>
+        <w:t xml:space="preserve">, Plaintext* in, </w:t>
+      </w:r>
+      <w:proofErr w:type="spellStart"/>
+      <w:r>
+        <w:t>Ciphertext</w:t>
+      </w:r>
+      <w:proofErr w:type="spellEnd"/>
+      <w:r>
+        <w:t xml:space="preserve">* out) </w:t>
+      </w:r>
+    </w:p>
+    <w:p>
+      <w:pPr>
+        <w:spacing w:after="0" w:line="240" w:lineRule="auto"/>
+      </w:pPr>
+      <w:proofErr w:type="gramStart"/>
+      <w:r>
+        <w:t>Decrypt(</w:t>
+      </w:r>
+      <w:proofErr w:type="spellStart"/>
+      <w:proofErr w:type="gramEnd"/>
+      <w:r>
+        <w:t>Ciphertext</w:t>
+      </w:r>
+      <w:proofErr w:type="spellEnd"/>
+      <w:r>
+        <w:t>* in, Plaintext* out)</w:t>
+      </w:r>
+    </w:p>
+    <w:p>
+      <w:pPr>
+        <w:spacing w:after="0" w:line="240" w:lineRule="auto"/>
+      </w:pPr>
+    </w:p>
+    <w:p>
+      <w:pPr>
+        <w:spacing w:after="0" w:line="240" w:lineRule="auto"/>
+      </w:pPr>
+      <w:proofErr w:type="spellStart"/>
+      <w:proofErr w:type="gramStart"/>
+      <w:r>
+        <w:t>EvalAdd</w:t>
+      </w:r>
+      <w:proofErr w:type="spellEnd"/>
+      <w:r>
+        <w:t>(</w:t>
+      </w:r>
+      <w:proofErr w:type="spellStart"/>
+      <w:proofErr w:type="gramEnd"/>
+      <w:r>
+        <w:t>Ciphertext</w:t>
+      </w:r>
+      <w:proofErr w:type="spellEnd"/>
+      <w:r>
+        <w:t xml:space="preserve">* in1, </w:t>
+      </w:r>
+      <w:proofErr w:type="spellStart"/>
+      <w:r>
+        <w:t>Ciphertext</w:t>
+      </w:r>
+      <w:proofErr w:type="spellEnd"/>
+      <w:r>
+        <w:t xml:space="preserve">* in2, </w:t>
+      </w:r>
+      <w:proofErr w:type="spellStart"/>
+      <w:r>
+        <w:t>Ciphertext</w:t>
+      </w:r>
+      <w:proofErr w:type="spellEnd"/>
+      <w:r>
+        <w:t>* out)</w:t>
+      </w:r>
+    </w:p>
+    <w:p>
+      <w:pPr>
+        <w:spacing w:after="0" w:line="240" w:lineRule="auto"/>
+      </w:pPr>
+      <w:proofErr w:type="spellStart"/>
+      <w:proofErr w:type="gramStart"/>
+      <w:r>
+        <w:t>EvalAdd</w:t>
+      </w:r>
+      <w:proofErr w:type="spellEnd"/>
+      <w:r>
+        <w:t>(</w:t>
+      </w:r>
+      <w:proofErr w:type="spellStart"/>
+      <w:proofErr w:type="gramEnd"/>
+      <w:r>
+        <w:t>Ciphertext</w:t>
+      </w:r>
+      <w:proofErr w:type="spellEnd"/>
+      <w:r>
+        <w:t xml:space="preserve">* in1, Plaintext* in2, </w:t>
+      </w:r>
+      <w:proofErr w:type="spellStart"/>
+      <w:r>
+        <w:t>Ciphertext</w:t>
+      </w:r>
+      <w:proofErr w:type="spellEnd"/>
+      <w:r>
+        <w:t>* out)</w:t>
+      </w:r>
+    </w:p>
+    <w:p>
+      <w:pPr>
+        <w:spacing w:after="0" w:line="240" w:lineRule="auto"/>
+      </w:pPr>
+    </w:p>
+    <w:p>
+      <w:pPr>
+        <w:spacing w:after="0" w:line="240" w:lineRule="auto"/>
+      </w:pPr>
+      <w:proofErr w:type="spellStart"/>
+      <w:proofErr w:type="gramStart"/>
+      <w:r>
+        <w:t>EvalSub</w:t>
+      </w:r>
+      <w:proofErr w:type="spellEnd"/>
+      <w:r>
+        <w:t>(</w:t>
+      </w:r>
+      <w:proofErr w:type="spellStart"/>
+      <w:proofErr w:type="gramEnd"/>
+      <w:r>
+        <w:t>Ciphertext</w:t>
+      </w:r>
+      <w:proofErr w:type="spellEnd"/>
+      <w:r>
+        <w:t xml:space="preserve">* in1, </w:t>
+      </w:r>
+      <w:proofErr w:type="spellStart"/>
+      <w:r>
+        <w:t>Ciphertext</w:t>
+      </w:r>
+      <w:proofErr w:type="spellEnd"/>
+      <w:r>
+        <w:t xml:space="preserve">* in2, </w:t>
+      </w:r>
+      <w:proofErr w:type="spellStart"/>
+      <w:r>
+        <w:t>Ciphertext</w:t>
+      </w:r>
+      <w:proofErr w:type="spellEnd"/>
+      <w:r>
+        <w:t>* out)</w:t>
+      </w:r>
+    </w:p>
+    <w:p>
+      <w:pPr>
+        <w:spacing w:after="0" w:line="240" w:lineRule="auto"/>
+      </w:pPr>
+      <w:proofErr w:type="spellStart"/>
+      <w:proofErr w:type="gramStart"/>
+      <w:r>
+        <w:t>EvalSub</w:t>
+      </w:r>
+      <w:proofErr w:type="spellEnd"/>
+      <w:r>
+        <w:t>(</w:t>
+      </w:r>
+      <w:proofErr w:type="spellStart"/>
+      <w:proofErr w:type="gramEnd"/>
+      <w:r>
+        <w:t>Ciphertext</w:t>
+      </w:r>
+      <w:proofErr w:type="spellEnd"/>
+      <w:r>
+        <w:t xml:space="preserve">* in1, Plaintext* in2, </w:t>
+      </w:r>
+      <w:proofErr w:type="spellStart"/>
+      <w:r>
+        <w:t>Ciphertext</w:t>
+      </w:r>
+      <w:proofErr w:type="spellEnd"/>
+      <w:r>
+        <w:t>* out)</w:t>
+      </w:r>
+    </w:p>
+    <w:p>
+      <w:pPr>
+        <w:spacing w:after="0" w:line="240" w:lineRule="auto"/>
+      </w:pPr>
+    </w:p>
+    <w:p>
+      <w:pPr>
+        <w:spacing w:after="0" w:line="240" w:lineRule="auto"/>
+      </w:pPr>
+      <w:proofErr w:type="spellStart"/>
+      <w:proofErr w:type="gramStart"/>
+      <w:r>
+        <w:t>EvalNeg</w:t>
+      </w:r>
+      <w:proofErr w:type="spellEnd"/>
+      <w:r>
+        <w:t>(</w:t>
+      </w:r>
+      <w:proofErr w:type="spellStart"/>
+      <w:proofErr w:type="gramEnd"/>
+      <w:r>
+        <w:t>Ciphertext</w:t>
+      </w:r>
+      <w:proofErr w:type="spellEnd"/>
+      <w:r>
+        <w:t xml:space="preserve">* in, </w:t>
+      </w:r>
+      <w:proofErr w:type="spellStart"/>
+      <w:r>
+        <w:t>Ciphertext</w:t>
+      </w:r>
+      <w:proofErr w:type="spellEnd"/>
+      <w:r>
+        <w:t>* out)</w:t>
+      </w:r>
+    </w:p>
+    <w:p>
+      <w:pPr>
+        <w:spacing w:after="0" w:line="240" w:lineRule="auto"/>
+      </w:pPr>
+    </w:p>
+    <w:p>
+      <w:pPr>
+        <w:spacing w:after="0" w:line="240" w:lineRule="auto"/>
+      </w:pPr>
+      <w:proofErr w:type="spellStart"/>
+      <w:proofErr w:type="gramStart"/>
+      <w:r>
+        <w:t>EvalMul</w:t>
+      </w:r>
+      <w:proofErr w:type="spellEnd"/>
+      <w:r>
+        <w:t>(</w:t>
+      </w:r>
+      <w:proofErr w:type="spellStart"/>
+      <w:proofErr w:type="gramEnd"/>
+      <w:r>
+        <w:t>Ciphertext</w:t>
+      </w:r>
+      <w:proofErr w:type="spellEnd"/>
+      <w:r>
+        <w:t xml:space="preserve">* in1, </w:t>
+      </w:r>
+      <w:proofErr w:type="spellStart"/>
+      <w:r>
+        <w:t>Ciphertext</w:t>
+      </w:r>
+      <w:proofErr w:type="spellEnd"/>
+      <w:r>
+        <w:t xml:space="preserve">* in2, </w:t>
+      </w:r>
+      <w:proofErr w:type="spellStart"/>
+      <w:r>
+        <w:t>Ciphertext</w:t>
+      </w:r>
+      <w:proofErr w:type="spellEnd"/>
+      <w:r>
+        <w:t>* out)</w:t>
+      </w:r>
+    </w:p>
+    <w:p>
+      <w:pPr>
+        <w:spacing w:after="0" w:line="240" w:lineRule="auto"/>
+      </w:pPr>
+      <w:proofErr w:type="spellStart"/>
+      <w:proofErr w:type="gramStart"/>
+      <w:r>
+        <w:t>EvalMul</w:t>
+      </w:r>
+      <w:proofErr w:type="spellEnd"/>
+      <w:r>
+        <w:t>(</w:t>
+      </w:r>
+      <w:proofErr w:type="spellStart"/>
+      <w:proofErr w:type="gramEnd"/>
+      <w:r>
+        <w:t>Ciphertext</w:t>
+      </w:r>
+      <w:proofErr w:type="spellEnd"/>
+      <w:r>
+        <w:t xml:space="preserve">* in1, Plaintext* in2, </w:t>
+      </w:r>
+      <w:proofErr w:type="spellStart"/>
+      <w:r>
+        <w:t>Ciphertext</w:t>
+      </w:r>
+      <w:proofErr w:type="spellEnd"/>
+      <w:r>
+        <w:t>* out)</w:t>
+      </w:r>
+    </w:p>
+    <w:p/>
+    <w:p>
+      <w:pPr>
+        <w:pStyle w:val="Heading2"/>
+      </w:pPr>
+      <w:r>
+        <w:t>Serialization strategy</w:t>
+      </w:r>
+    </w:p>
+    <w:p/>
+    <w:p>
+      <w:r>
+        <w:t>We will need to support library interoperability. Motivating example: cloud computing.</w:t>
+      </w:r>
+      <w:r>
+        <w:t xml:space="preserve"> The data may get encrypted using different libraries, platforms, etc.</w:t>
+      </w:r>
+    </w:p>
+    <w:p>
+      <w:r>
+        <w:t>We need to define a standard format (like X.509) that serializable objects can be exported to and imported from in various libraries.</w:t>
+      </w:r>
+    </w:p>
+    <w:p>
+      <w:r>
+        <w:t xml:space="preserve">Ideally all library/scheme-specific parameters would be encapsulated in the configuration profiles, and the serialization format would simply deal with storing the </w:t>
+      </w:r>
+      <w:proofErr w:type="spellStart"/>
+      <w:r>
+        <w:t>ciphertext</w:t>
+      </w:r>
+      <w:proofErr w:type="spellEnd"/>
+      <w:r>
+        <w:t xml:space="preserve"> a</w:t>
+      </w:r>
+      <w:r>
+        <w:t>nd key polyn</w:t>
+      </w:r>
+      <w:r>
+        <w:t>omials.</w:t>
+      </w:r>
+      <w:r>
+        <w:t xml:space="preserve"> </w:t>
+      </w:r>
+    </w:p>
+    <w:p/>
+    <w:p>
+      <w:pPr>
+        <w:pStyle w:val="Heading2"/>
+      </w:pPr>
+      <w:r>
+        <w:t>API Specification Extensions</w:t>
+      </w:r>
+    </w:p>
+    <w:p/>
+    <w:p>
+      <w:r>
+        <w:t>If any changes to function signatures are needed, an extension document can be created.</w:t>
+      </w:r>
+    </w:p>
+    <w:p/>
+    <w:p>
+      <w:pPr>
+        <w:spacing w:after="0"/>
+      </w:pPr>
+    </w:p>
+    <w:p>
+      <w:pPr>
+        <w:spacing w:after="0"/>
+      </w:pPr>
+    </w:p>
+    <w:p>
+      <w:pPr>
+        <w:pStyle w:val="Heading2"/>
+      </w:pPr>
+      <w:r>
+        <w:t>Supporting Multiple Keys</w:t>
+      </w:r>
+    </w:p>
+    <w:p/>
+    <w:p>
+      <w:r>
+        <w:t xml:space="preserve">We assume that each secret key carries a unique identifier (e.g. a hash). All objects derived from this secret key (public key, evaluation keys, </w:t>
       </w:r>
       <w:proofErr w:type="spellStart"/>
       <w:r>
@@ -1307,56 +2071,7 @@
       </w:r>
       <w:proofErr w:type="spellEnd"/>
       <w:r>
-        <w:t>, plaintexts</w:t>
-      </w:r>
-    </w:p>
-    <w:p>
-      <w:pPr>
-        <w:pStyle w:val="ListParagraph"/>
-        <w:numPr>
-          <w:ilvl w:val="0"/>
-          <w:numId w:val="2"/>
-        </w:numPr>
-      </w:pPr>
-      <w:r>
-        <w:t>Encrypt/decrypt/homomorphic operations</w:t>
-      </w:r>
-    </w:p>
-    <w:p>
-      <w:r>
-        <w:t xml:space="preserve">Our goal is not to create new classes for each type of object (e.g. keys), but instead keep them encapsulated by </w:t>
-      </w:r>
-      <w:proofErr w:type="spellStart"/>
-      <w:r>
-        <w:t>HEContext</w:t>
-      </w:r>
-      <w:proofErr w:type="spellEnd"/>
-      <w:r>
-        <w:t xml:space="preserve">. The only classes exposed are </w:t>
-      </w:r>
-      <w:proofErr w:type="spellStart"/>
-      <w:r>
-        <w:t>HEContext</w:t>
-      </w:r>
-      <w:proofErr w:type="spellEnd"/>
-      <w:r>
-        <w:t xml:space="preserve">, </w:t>
-      </w:r>
-      <w:proofErr w:type="spellStart"/>
-      <w:r>
-        <w:t>HECiphertext</w:t>
-      </w:r>
-      <w:proofErr w:type="spellEnd"/>
-      <w:r>
-        <w:t xml:space="preserve">, and </w:t>
-      </w:r>
-      <w:proofErr w:type="spellStart"/>
-      <w:r>
-        <w:t>HEPlaintext</w:t>
-      </w:r>
-      <w:proofErr w:type="spellEnd"/>
-      <w:r>
-        <w:t>, which represent the actual data.</w:t>
+        <w:t>) will carry this identifier.</w:t>
       </w:r>
     </w:p>
     <w:p/>
@@ -1365,43 +2080,13 @@
         <w:pStyle w:val="Heading2"/>
       </w:pPr>
       <w:r>
-        <w:t>Serialization strategy</w:t>
+        <w:t>Wrapper Implementations</w:t>
       </w:r>
     </w:p>
     <w:p/>
     <w:p>
       <w:r>
-        <w:t>We will need to support library interoperability. Motivating example: cloud computing.</w:t>
-      </w:r>
-      <w:r>
-        <w:t xml:space="preserve"> The data may get encrypted using different libraries, platforms, etc.</w:t>
-      </w:r>
-    </w:p>
-    <w:p>
-      <w:r>
-        <w:t>We need to define a standard format (like X.509) that serializable objects can be exported to and imported from in various libraries.</w:t>
-      </w:r>
-    </w:p>
-    <w:p>
-      <w:r>
-        <w:t xml:space="preserve">Ideally all library/scheme-specific parameters would be encapsulated in the configuration profiles, and the serialization format would simply deal with storing the </w:t>
-      </w:r>
-      <w:proofErr w:type="spellStart"/>
-      <w:r>
-        <w:t>ciphertext</w:t>
-      </w:r>
-      <w:proofErr w:type="spellEnd"/>
-      <w:r>
-        <w:t xml:space="preserve"> a</w:t>
-      </w:r>
-      <w:r>
-        <w:t>nd key polyn</w:t>
-      </w:r>
-      <w:r>
-        <w:t>omials.</w:t>
-      </w:r>
-      <w:r>
-        <w:t xml:space="preserve"> </w:t>
+        <w:t>The actual implementations conforming to the API standard specification have to be added to each library by the library developers. These implementations can come in the form of wrappers, targeting any language such as C++ or Python.</w:t>
       </w:r>
     </w:p>
     <w:p/>
@@ -1410,76 +2095,13 @@
         <w:pStyle w:val="Heading2"/>
       </w:pPr>
       <w:r>
-        <w:t>API Specification Extensions</w:t>
+        <w:t>Examples</w:t>
       </w:r>
     </w:p>
     <w:p/>
     <w:p>
       <w:r>
-        <w:t>If any changes to function signatures are needed, an extension document can be created.</w:t>
-      </w:r>
-    </w:p>
-    <w:p/>
-    <w:p>
-      <w:pPr>
-        <w:spacing w:after="0"/>
-      </w:pPr>
-    </w:p>
-    <w:p>
-      <w:pPr>
-        <w:spacing w:after="0"/>
-      </w:pPr>
-    </w:p>
-    <w:p>
-      <w:pPr>
-        <w:pStyle w:val="Heading2"/>
-      </w:pPr>
-      <w:r>
-        <w:t>Supporting Multiple Keys</w:t>
-      </w:r>
-    </w:p>
-    <w:p/>
-    <w:p>
-      <w:r>
-        <w:t xml:space="preserve">We assume that each secret key carries a unique identifier (e.g. a hash). All objects derived from this secret key (public key, evaluation keys, </w:t>
-      </w:r>
-      <w:proofErr w:type="spellStart"/>
-      <w:r>
-        <w:t>ciphertexts</w:t>
-      </w:r>
-      <w:proofErr w:type="spellEnd"/>
-      <w:r>
-        <w:t>) will carry this identifier.</w:t>
-      </w:r>
-    </w:p>
-    <w:p/>
-    <w:p>
-      <w:pPr>
-        <w:pStyle w:val="Heading2"/>
-      </w:pPr>
-      <w:r>
-        <w:t>Wrapper Implementations</w:t>
-      </w:r>
-    </w:p>
-    <w:p/>
-    <w:p>
-      <w:r>
         <w:lastRenderedPageBreak/>
-        <w:t>The actual implementations conforming to the API standard specification have to be added to each library by the library developers. These implementations can come in the form of wrappers, targeting any language such as C++ or Python.</w:t>
-      </w:r>
-    </w:p>
-    <w:p/>
-    <w:p>
-      <w:pPr>
-        <w:pStyle w:val="Heading2"/>
-      </w:pPr>
-      <w:r>
-        <w:t>Examples</w:t>
-      </w:r>
-    </w:p>
-    <w:p/>
-    <w:p>
-      <w:r>
         <w:t xml:space="preserve">Several examples using the API with different libraries will be made publicly available, for instance, Python scripts that look the same but call different libraries to perform their task. The examples will be uploaded to the </w:t>
       </w:r>
       <w:proofErr w:type="spellStart"/>

</xml_diff>

<commit_message>
Updated title of API.docx
</commit_message>
<xml_diff>
--- a/doc/API.docx
+++ b/doc/API.docx
@@ -8,7 +8,15 @@
         <w:jc w:val="center"/>
       </w:pPr>
       <w:r>
-        <w:t>Homomorphic Encryption Standard API</w:t>
+        <w:t xml:space="preserve">Initials Thoughts Regarding </w:t>
+      </w:r>
+      <w:r>
+        <w:t xml:space="preserve">Homomorphic </w:t>
+      </w:r>
+      <w:bookmarkStart w:id="0" w:name="_GoBack"/>
+      <w:bookmarkEnd w:id="0"/>
+      <w:r>
+        <w:t>Encryption Standard API</w:t>
       </w:r>
     </w:p>
     <w:p>
@@ -36,6 +44,13 @@
     </w:p>
     <w:sdt>
       <w:sdtPr>
+        <w:rPr>
+          <w:rFonts w:asciiTheme="minorHAnsi" w:eastAsiaTheme="minorHAnsi" w:hAnsiTheme="minorHAnsi" w:cstheme="minorBidi"/>
+          <w:color w:val="0563C1" w:themeColor="hyperlink"/>
+          <w:sz w:val="22"/>
+          <w:szCs w:val="22"/>
+          <w:u w:val="single"/>
+        </w:rPr>
         <w:id w:val="1091054428"/>
         <w:docPartObj>
           <w:docPartGallery w:val="Table of Contents"/>
@@ -44,13 +59,11 @@
       </w:sdtPr>
       <w:sdtEndPr>
         <w:rPr>
-          <w:rFonts w:asciiTheme="minorHAnsi" w:eastAsiaTheme="minorHAnsi" w:hAnsiTheme="minorHAnsi" w:cstheme="minorBidi"/>
           <w:b/>
           <w:bCs/>
           <w:noProof/>
           <w:color w:val="auto"/>
-          <w:sz w:val="22"/>
-          <w:szCs w:val="22"/>
+          <w:u w:val="none"/>
         </w:rPr>
       </w:sdtEndPr>
       <w:sdtContent>
@@ -1082,35 +1095,27 @@
       <w:pPr>
         <w:pStyle w:val="Heading2"/>
       </w:pPr>
-      <w:bookmarkStart w:id="0" w:name="_Toc525301321"/>
+      <w:bookmarkStart w:id="1" w:name="_Toc525301321"/>
       <w:r>
         <w:t>Introduction</w:t>
       </w:r>
-      <w:bookmarkEnd w:id="0"/>
+      <w:bookmarkEnd w:id="1"/>
     </w:p>
     <w:p/>
     <w:p>
       <w:pPr>
         <w:pStyle w:val="Heading3"/>
       </w:pPr>
-      <w:bookmarkStart w:id="1" w:name="_Toc525301322"/>
+      <w:bookmarkStart w:id="2" w:name="_Toc525301322"/>
       <w:r>
         <w:t>Wrapper Implementations</w:t>
       </w:r>
-      <w:bookmarkEnd w:id="1"/>
+      <w:bookmarkEnd w:id="2"/>
     </w:p>
     <w:p/>
     <w:p>
       <w:r>
-        <w:t xml:space="preserve">The actual implementations conforming to the API standard specification </w:t>
-      </w:r>
-      <w:proofErr w:type="gramStart"/>
-      <w:r>
-        <w:t>have to</w:t>
-      </w:r>
-      <w:proofErr w:type="gramEnd"/>
-      <w:r>
-        <w:t xml:space="preserve"> be added to each library by the library developers. These implementations can come in the form of wrappers, targeting any language such as C++ or Python.</w:t>
+        <w:t>The actual implementations conforming to the API standard specification have to be added to each library by the library developers. These implementations can come in the form of wrappers, targeting any language such as C++ or Python.</w:t>
       </w:r>
     </w:p>
     <w:p/>
@@ -1119,12 +1124,11 @@
       <w:pPr>
         <w:pStyle w:val="Heading2"/>
       </w:pPr>
-      <w:bookmarkStart w:id="2" w:name="_Toc525301323"/>
-      <w:r>
-        <w:lastRenderedPageBreak/>
+      <w:bookmarkStart w:id="3" w:name="_Toc525301323"/>
+      <w:r>
         <w:t>Configuration Profiles</w:t>
       </w:r>
-      <w:bookmarkEnd w:id="2"/>
+      <w:bookmarkEnd w:id="3"/>
     </w:p>
     <w:p/>
     <w:p>
@@ -1302,15 +1306,7 @@
         </w:numPr>
       </w:pPr>
       <w:r>
-        <w:t>Optimization options (</w:t>
-      </w:r>
-      <w:proofErr w:type="spellStart"/>
-      <w:r>
-        <w:t>relinearization</w:t>
-      </w:r>
-      <w:proofErr w:type="spellEnd"/>
-      <w:r>
-        <w:t xml:space="preserve"> profile, memory management, etc.)</w:t>
+        <w:t>Optimization options (relinearization profile, memory management, etc.)</w:t>
       </w:r>
     </w:p>
     <w:p>
@@ -1362,15 +1358,7 @@
       </w:r>
       <w:r>
         <w:tab/>
-        <w:t>"</w:t>
-      </w:r>
-      <w:proofErr w:type="spellStart"/>
-      <w:r>
-        <w:t>TableID</w:t>
-      </w:r>
-      <w:proofErr w:type="spellEnd"/>
-      <w:r>
-        <w:t>": "HEStd_128_classic",</w:t>
+        <w:t>"TableID": "HEStd_128_classic",</w:t>
       </w:r>
     </w:p>
     <w:p>
@@ -1382,15 +1370,7 @@
       </w:r>
       <w:r>
         <w:tab/>
-        <w:t>"</w:t>
-      </w:r>
-      <w:proofErr w:type="spellStart"/>
-      <w:r>
-        <w:t>SKDistrib</w:t>
-      </w:r>
-      <w:proofErr w:type="spellEnd"/>
-      <w:r>
-        <w:t>": "ternary",</w:t>
+        <w:t>"SKDistrib": "ternary",</w:t>
       </w:r>
     </w:p>
     <w:p>
@@ -1414,15 +1394,7 @@
       </w:r>
       <w:r>
         <w:tab/>
-        <w:t>"</w:t>
-      </w:r>
-      <w:proofErr w:type="spellStart"/>
-      <w:r>
-        <w:t>ErrorDistribParm</w:t>
-      </w:r>
-      <w:proofErr w:type="spellEnd"/>
-      <w:r>
-        <w:t>": "3.19"</w:t>
+        <w:t>"ErrorDistribParm": "3.19"</w:t>
       </w:r>
     </w:p>
     <w:p>
@@ -1464,15 +1436,7 @@
       </w:r>
       <w:r>
         <w:tab/>
-        <w:t>"</w:t>
-      </w:r>
-      <w:proofErr w:type="spellStart"/>
-      <w:r>
-        <w:t>Parms</w:t>
-      </w:r>
-      <w:proofErr w:type="spellEnd"/>
-      <w:r>
-        <w:t>": {</w:t>
+        <w:t>"Parms": {</w:t>
       </w:r>
     </w:p>
     <w:p>
@@ -1487,15 +1451,7 @@
       </w:r>
       <w:r>
         <w:tab/>
-        <w:t>"</w:t>
-      </w:r>
-      <w:proofErr w:type="spellStart"/>
-      <w:r>
-        <w:t>PlaintextModulus</w:t>
-      </w:r>
-      <w:proofErr w:type="spellEnd"/>
-      <w:r>
-        <w:t>": "65537",</w:t>
+        <w:t>"PlaintextModulus": "65537",</w:t>
       </w:r>
     </w:p>
     <w:p>
@@ -1575,6 +1531,7 @@
         <w:spacing w:after="0" w:line="240" w:lineRule="auto"/>
       </w:pPr>
       <w:r>
+        <w:lastRenderedPageBreak/>
         <w:tab/>
       </w:r>
       <w:r>
@@ -1602,7 +1559,6 @@
         <w:spacing w:after="0" w:line="240" w:lineRule="auto"/>
       </w:pPr>
       <w:r>
-        <w:lastRenderedPageBreak/>
         <w:tab/>
       </w:r>
       <w:r>
@@ -1705,15 +1661,7 @@
         <w:spacing w:after="0"/>
       </w:pPr>
       <w:r>
-        <w:t xml:space="preserve">Evaluation/Galois keys are merged with public keys. Multiplication without </w:t>
-      </w:r>
-      <w:proofErr w:type="spellStart"/>
-      <w:r>
-        <w:t>relinearization</w:t>
-      </w:r>
-      <w:proofErr w:type="spellEnd"/>
-      <w:r>
-        <w:t xml:space="preserve"> would be described in </w:t>
+        <w:t xml:space="preserve">Evaluation/Galois keys are merged with public keys. Multiplication without relinearization would be described in </w:t>
       </w:r>
       <w:r>
         <w:rPr>
@@ -1731,11 +1679,11 @@
       <w:pPr>
         <w:pStyle w:val="Heading2"/>
       </w:pPr>
-      <w:bookmarkStart w:id="3" w:name="_Toc525301324"/>
+      <w:bookmarkStart w:id="4" w:name="_Toc525301324"/>
       <w:r>
         <w:t>Core API Specification</w:t>
       </w:r>
-      <w:bookmarkEnd w:id="3"/>
+      <w:bookmarkEnd w:id="4"/>
     </w:p>
     <w:p/>
     <w:p>
@@ -1764,22 +1712,22 @@
       <w:pPr>
         <w:pStyle w:val="Heading2"/>
       </w:pPr>
-      <w:bookmarkStart w:id="4" w:name="_Toc525301325"/>
+      <w:bookmarkStart w:id="5" w:name="_Toc525301325"/>
       <w:r>
         <w:t>Purposes of API</w:t>
       </w:r>
-      <w:bookmarkEnd w:id="4"/>
+      <w:bookmarkEnd w:id="5"/>
     </w:p>
     <w:p/>
     <w:p>
       <w:pPr>
         <w:pStyle w:val="Heading3"/>
       </w:pPr>
-      <w:bookmarkStart w:id="5" w:name="_Toc525301326"/>
+      <w:bookmarkStart w:id="6" w:name="_Toc525301326"/>
       <w:r>
         <w:t>Benefits of configuration profiles</w:t>
       </w:r>
-      <w:bookmarkEnd w:id="5"/>
+      <w:bookmarkEnd w:id="6"/>
     </w:p>
     <w:p>
       <w:pPr>
@@ -1826,6 +1774,7 @@
         </w:numPr>
       </w:pPr>
       <w:r>
+        <w:lastRenderedPageBreak/>
         <w:t xml:space="preserve">For application developers: </w:t>
       </w:r>
     </w:p>
@@ -1838,7 +1787,6 @@
         </w:numPr>
       </w:pPr>
       <w:r>
-        <w:lastRenderedPageBreak/>
         <w:t>They can focus on the logic of their application and can use HE as a feature rather than become experts in HE/crypto</w:t>
       </w:r>
     </w:p>
@@ -1921,11 +1869,11 @@
       <w:pPr>
         <w:pStyle w:val="Heading3"/>
       </w:pPr>
-      <w:bookmarkStart w:id="6" w:name="_Toc525301327"/>
+      <w:bookmarkStart w:id="7" w:name="_Toc525301327"/>
       <w:r>
         <w:t>Benefits of standard API calls</w:t>
       </w:r>
-      <w:bookmarkEnd w:id="6"/>
+      <w:bookmarkEnd w:id="7"/>
     </w:p>
     <w:p>
       <w:pPr>
@@ -2019,11 +1967,11 @@
       <w:pPr>
         <w:pStyle w:val="Heading2"/>
       </w:pPr>
-      <w:bookmarkStart w:id="7" w:name="_Toc525301328"/>
+      <w:bookmarkStart w:id="8" w:name="_Toc525301328"/>
       <w:r>
         <w:t>Examples</w:t>
       </w:r>
-      <w:bookmarkEnd w:id="7"/>
+      <w:bookmarkEnd w:id="8"/>
     </w:p>
     <w:p>
       <w:r>
@@ -2060,15 +2008,7 @@
     <w:p/>
     <w:p>
       <w:r>
-        <w:t xml:space="preserve">Several examples using the API with different libraries will be made publicly available, for instance, Python scripts that look the same but call different libraries to perform their task. The examples will be uploaded to the </w:t>
-      </w:r>
-      <w:proofErr w:type="spellStart"/>
-      <w:r>
-        <w:t>HEStdAPI</w:t>
-      </w:r>
-      <w:proofErr w:type="spellEnd"/>
-      <w:r>
-        <w:t xml:space="preserve"> repository.</w:t>
+        <w:t>Several examples using the API with different libraries will be made publicly available, for instance, Python scripts that look the same but call different libraries to perform their task. The examples will be uploaded to the HEStdAPI repository.</w:t>
       </w:r>
     </w:p>
     <w:p/>
@@ -2077,11 +2017,11 @@
       <w:pPr>
         <w:pStyle w:val="Heading2"/>
       </w:pPr>
-      <w:bookmarkStart w:id="8" w:name="_Toc525301329"/>
+      <w:bookmarkStart w:id="9" w:name="_Toc525301329"/>
       <w:r>
         <w:t>Next Steps</w:t>
       </w:r>
-      <w:bookmarkEnd w:id="8"/>
+      <w:bookmarkEnd w:id="9"/>
     </w:p>
     <w:p>
       <w:pPr>
@@ -2092,11 +2032,11 @@
       <w:pPr>
         <w:pStyle w:val="Heading3"/>
       </w:pPr>
-      <w:bookmarkStart w:id="9" w:name="_Toc525301330"/>
+      <w:bookmarkStart w:id="10" w:name="_Toc525301330"/>
       <w:r>
         <w:t>Compilers</w:t>
       </w:r>
-      <w:bookmarkEnd w:id="9"/>
+      <w:bookmarkEnd w:id="10"/>
     </w:p>
     <w:p>
       <w:r>
@@ -2108,12 +2048,12 @@
       <w:pPr>
         <w:pStyle w:val="Heading3"/>
       </w:pPr>
-      <w:bookmarkStart w:id="10" w:name="_Toc525301331"/>
+      <w:bookmarkStart w:id="11" w:name="_Toc525301331"/>
       <w:r>
         <w:lastRenderedPageBreak/>
         <w:t>Serialization strategy</w:t>
       </w:r>
-      <w:bookmarkEnd w:id="10"/>
+      <w:bookmarkEnd w:id="11"/>
     </w:p>
     <w:p/>
     <w:p>
@@ -2136,23 +2076,11 @@
       <w:pPr>
         <w:pStyle w:val="Heading3"/>
       </w:pPr>
-      <w:bookmarkStart w:id="11" w:name="_Toc525301332"/>
-      <w:r>
-        <w:t xml:space="preserve">API </w:t>
-      </w:r>
-      <w:r>
-        <w:t>s</w:t>
-      </w:r>
-      <w:r>
-        <w:t xml:space="preserve">pecification </w:t>
-      </w:r>
-      <w:r>
-        <w:t>e</w:t>
-      </w:r>
-      <w:r>
-        <w:t>xtensions</w:t>
-      </w:r>
-      <w:bookmarkEnd w:id="11"/>
+      <w:bookmarkStart w:id="12" w:name="_Toc525301332"/>
+      <w:r>
+        <w:t>API specification extensions</w:t>
+      </w:r>
+      <w:bookmarkEnd w:id="12"/>
     </w:p>
     <w:p/>
     <w:p>
@@ -2160,10 +2088,7 @@
         <w:t>If any changes to function signatures are needed, an extension document can be created</w:t>
       </w:r>
     </w:p>
-    <w:p>
-      <w:bookmarkStart w:id="12" w:name="_GoBack"/>
-      <w:bookmarkEnd w:id="12"/>
-    </w:p>
+    <w:p/>
     <w:p>
       <w:pPr>
         <w:pStyle w:val="Heading3"/>
@@ -2188,15 +2113,7 @@
       </w:pPr>
       <w:bookmarkStart w:id="14" w:name="_Toc525301334"/>
       <w:r>
-        <w:t xml:space="preserve">API </w:t>
-      </w:r>
-      <w:proofErr w:type="spellStart"/>
-      <w:r>
-        <w:t>git</w:t>
-      </w:r>
-      <w:proofErr w:type="spellEnd"/>
-      <w:r>
-        <w:t xml:space="preserve"> repo</w:t>
+        <w:t>API git repo</w:t>
       </w:r>
       <w:bookmarkEnd w:id="14"/>
     </w:p>
@@ -3081,6 +2998,7 @@
     <w:lsdException w:name="HTML Sample" w:semiHidden="1" w:unhideWhenUsed="1"/>
     <w:lsdException w:name="HTML Typewriter" w:semiHidden="1" w:unhideWhenUsed="1"/>
     <w:lsdException w:name="HTML Variable" w:semiHidden="1" w:unhideWhenUsed="1"/>
+    <w:lsdException w:name="Normal Table" w:semiHidden="1" w:unhideWhenUsed="1"/>
     <w:lsdException w:name="annotation subject" w:semiHidden="1" w:unhideWhenUsed="1"/>
     <w:lsdException w:name="No List" w:semiHidden="1" w:unhideWhenUsed="1"/>
     <w:lsdException w:name="Outline List 1" w:semiHidden="1" w:unhideWhenUsed="1"/>
@@ -3124,8 +3042,10 @@
     <w:lsdException w:name="Table Elegant" w:semiHidden="1" w:unhideWhenUsed="1"/>
     <w:lsdException w:name="Table Professional" w:semiHidden="1" w:unhideWhenUsed="1"/>
     <w:lsdException w:name="Table Subtle 1" w:semiHidden="1" w:unhideWhenUsed="1"/>
+    <w:lsdException w:name="Table Subtle 2" w:semiHidden="1" w:unhideWhenUsed="1"/>
     <w:lsdException w:name="Table Web 1" w:semiHidden="1" w:unhideWhenUsed="1"/>
     <w:lsdException w:name="Table Web 2" w:semiHidden="1" w:unhideWhenUsed="1"/>
+    <w:lsdException w:name="Table Web 3" w:semiHidden="1" w:unhideWhenUsed="1"/>
     <w:lsdException w:name="Balloon Text" w:semiHidden="1" w:unhideWhenUsed="1"/>
     <w:lsdException w:name="Table Grid" w:uiPriority="39"/>
     <w:lsdException w:name="Table Theme" w:semiHidden="1" w:unhideWhenUsed="1"/>
@@ -3937,7 +3857,7 @@
 </file>
 
 <file path=customXml/itemProps1.xml><?xml version="1.0" encoding="utf-8"?>
-<ds:datastoreItem xmlns:ds="http://schemas.openxmlformats.org/officeDocument/2006/customXml" ds:itemID="{D12C163F-56B4-49C2-AE8F-DA35FC383E96}">
+<ds:datastoreItem xmlns:ds="http://schemas.openxmlformats.org/officeDocument/2006/customXml" ds:itemID="{9B416787-F5DC-42A0-A4C9-FDBE011174A2}">
   <ds:schemaRefs>
     <ds:schemaRef ds:uri="http://schemas.openxmlformats.org/officeDocument/2006/bibliography"/>
   </ds:schemaRefs>

</xml_diff>